<commit_message>
Se corrigio unas dependencias de los informes y tablero de talento humano, se agrego menu percepcion al tablero de gestion contractual y se agrego archivo nuevo para el tablero de servicios informaticos
</commit_message>
<xml_diff>
--- a/talento_humano/informe_proceso_gestionhumana_word.docx
+++ b/talento_humano/informe_proceso_gestionhumana_word.docx
@@ -208,7 +208,7 @@
         <w:tblLook w:firstRow="1" w:lastRow="0" w:firstColumn="0" w:lastColumn="0" w:noHBand="0" w:noVBand="1"/>
       </w:tblPr>
       <w:tblGrid>
-        <w:gridCol w:w="7210"/>
+        <w:gridCol w:w="4397"/>
         <w:gridCol w:w="1352"/>
       </w:tblGrid>
       <w:tr>
@@ -308,7 +308,7 @@
       </w:tr>
       <w:tr>
         <w:trPr>
-          <w:trHeight w:val="617" w:hRule="auto"/>
+          <w:trHeight w:val="574" w:hRule="auto"/>
         </w:trPr>
         body 1
         <w:tc>
@@ -351,7 +351,7 @@
                 <w:szCs w:val="22"/>
                 <w:color w:val="000000"/>
               </w:rPr>
-              <w:t xml:space="preserve">Centro de Innovación Y Desarrollo Educativo Y Tecnológico - Cinndet</w:t>
+              <w:t xml:space="preserve">Cinndet</w:t>
             </w:r>
           </w:p>
         </w:tc>
@@ -445,7 +445,7 @@
                 <w:szCs w:val="22"/>
                 <w:color w:val="000000"/>
               </w:rPr>
-              <w:t xml:space="preserve">Docente</w:t>
+              <w:t xml:space="preserve">Facultad de Bellas Artes</w:t>
             </w:r>
           </w:p>
         </w:tc>
@@ -489,7 +489,289 @@
                 <w:szCs w:val="22"/>
                 <w:color w:val="000000"/>
               </w:rPr>
-              <w:t xml:space="preserve">1</w:t>
+              <w:t xml:space="preserve">4</w:t>
+            </w:r>
+          </w:p>
+        </w:tc>
+      </w:tr>
+      <w:tr>
+        <w:trPr>
+          <w:trHeight w:val="617" w:hRule="auto"/>
+        </w:trPr>
+        body 3
+        <w:tc>
+          <w:tcPr>
+            <w:tcBorders>
+              <w:bottom w:val="single" w:sz="8" w:space="0" w:color="000000"/>
+              <w:top w:val="single" w:sz="8" w:space="0" w:color="000000"/>
+              <w:left w:val="single" w:sz="8" w:space="0" w:color="000000"/>
+              <w:right w:val="single" w:sz="8" w:space="0" w:color="000000"/>
+            </w:tcBorders>
+            <w:shd w:val="clear" w:color="auto" w:fill="D9D9D9"/>
+            <w:tcMar>
+              <w:top w:w="0" w:type="dxa"/>
+              <w:bottom w:w="0" w:type="dxa"/>
+              <w:left w:w="0" w:type="dxa"/>
+              <w:right w:w="0" w:type="dxa"/>
+            </w:tcMar>
+            <w:vAlign w:val="center"/>
+          </w:tcPr>
+          <w:p>
+            <w:pPr>
+              <w:pStyle w:val="Normal"/>
+              <w:jc w:val="left"/>
+              <w:pBdr>
+                <w:bottom w:val="none" w:sz="0" w:space="0" w:color="000000"/>
+                <w:top w:val="none" w:sz="0" w:space="0" w:color="000000"/>
+                <w:left w:val="none" w:sz="0" w:space="0" w:color="000000"/>
+                <w:right w:val="none" w:sz="0" w:space="0" w:color="000000"/>
+              </w:pBdr>
+              <w:spacing w:after="100" w:before="100" w:line="240"/>
+              <w:ind w:left="100" w:right="100" w:firstLine="0" w:firstLineChars="0"/>
+            </w:pPr>
+            <w:r xmlns:w="http://schemas.openxmlformats.org/wordprocessingml/2006/main" xmlns:wp="http://schemas.openxmlformats.org/drawingml/2006/wordprocessingDrawing" xmlns:r="http://schemas.openxmlformats.org/officeDocument/2006/relationships" xmlns:w14="http://schemas.microsoft.com/office/word/2010/wordml">
+              <w:rPr>
+                <w:rFonts w:ascii="Arial" w:hAnsi="Arial" w:eastAsia="Arial" w:cs="Arial"/>
+                <w:i w:val="false"/>
+                <w:b w:val="false"/>
+                <w:u w:val="none"/>
+                <w:sz w:val="22"/>
+                <w:szCs w:val="22"/>
+                <w:color w:val="000000"/>
+              </w:rPr>
+              <w:t xml:space="preserve">Facultad de Ciencia y Tecnología</w:t>
+            </w:r>
+          </w:p>
+        </w:tc>
+        <w:tc>
+          <w:tcPr>
+            <w:tcBorders>
+              <w:bottom w:val="single" w:sz="8" w:space="0" w:color="000000"/>
+              <w:top w:val="single" w:sz="8" w:space="0" w:color="000000"/>
+              <w:left w:val="single" w:sz="8" w:space="0" w:color="000000"/>
+              <w:right w:val="single" w:sz="8" w:space="0" w:color="000000"/>
+            </w:tcBorders>
+            <w:shd w:val="clear" w:color="auto" w:fill="FFFFFF"/>
+            <w:tcMar>
+              <w:top w:w="0" w:type="dxa"/>
+              <w:bottom w:w="0" w:type="dxa"/>
+              <w:left w:w="0" w:type="dxa"/>
+              <w:right w:w="0" w:type="dxa"/>
+            </w:tcMar>
+            <w:vAlign w:val="center"/>
+          </w:tcPr>
+          <w:p>
+            <w:pPr>
+              <w:pStyle w:val="Normal"/>
+              <w:jc w:val="center"/>
+              <w:pBdr>
+                <w:bottom w:val="none" w:sz="0" w:space="0" w:color="000000"/>
+                <w:top w:val="none" w:sz="0" w:space="0" w:color="000000"/>
+                <w:left w:val="none" w:sz="0" w:space="0" w:color="000000"/>
+                <w:right w:val="none" w:sz="0" w:space="0" w:color="000000"/>
+              </w:pBdr>
+              <w:spacing w:after="100" w:before="100" w:line="240"/>
+              <w:ind w:left="100" w:right="100" w:firstLine="0" w:firstLineChars="0"/>
+            </w:pPr>
+            <w:r xmlns:w="http://schemas.openxmlformats.org/wordprocessingml/2006/main" xmlns:wp="http://schemas.openxmlformats.org/drawingml/2006/wordprocessingDrawing" xmlns:r="http://schemas.openxmlformats.org/officeDocument/2006/relationships" xmlns:w14="http://schemas.microsoft.com/office/word/2010/wordml">
+              <w:rPr>
+                <w:rFonts w:ascii="Arial" w:hAnsi="Arial" w:eastAsia="Arial" w:cs="Arial"/>
+                <w:i w:val="false"/>
+                <w:b w:val="false"/>
+                <w:u w:val="none"/>
+                <w:sz w:val="22"/>
+                <w:szCs w:val="22"/>
+                <w:color w:val="000000"/>
+              </w:rPr>
+              <w:t xml:space="preserve">25</w:t>
+            </w:r>
+          </w:p>
+        </w:tc>
+      </w:tr>
+      <w:tr>
+        <w:trPr>
+          <w:trHeight w:val="572" w:hRule="auto"/>
+        </w:trPr>
+        body 4
+        <w:tc>
+          <w:tcPr>
+            <w:tcBorders>
+              <w:bottom w:val="single" w:sz="8" w:space="0" w:color="000000"/>
+              <w:top w:val="single" w:sz="8" w:space="0" w:color="000000"/>
+              <w:left w:val="single" w:sz="8" w:space="0" w:color="000000"/>
+              <w:right w:val="single" w:sz="8" w:space="0" w:color="000000"/>
+            </w:tcBorders>
+            <w:shd w:val="clear" w:color="auto" w:fill="D9D9D9"/>
+            <w:tcMar>
+              <w:top w:w="0" w:type="dxa"/>
+              <w:bottom w:w="0" w:type="dxa"/>
+              <w:left w:w="0" w:type="dxa"/>
+              <w:right w:w="0" w:type="dxa"/>
+            </w:tcMar>
+            <w:vAlign w:val="center"/>
+          </w:tcPr>
+          <w:p>
+            <w:pPr>
+              <w:pStyle w:val="Normal"/>
+              <w:jc w:val="left"/>
+              <w:pBdr>
+                <w:bottom w:val="none" w:sz="0" w:space="0" w:color="000000"/>
+                <w:top w:val="none" w:sz="0" w:space="0" w:color="000000"/>
+                <w:left w:val="none" w:sz="0" w:space="0" w:color="000000"/>
+                <w:right w:val="none" w:sz="0" w:space="0" w:color="000000"/>
+              </w:pBdr>
+              <w:spacing w:after="100" w:before="100" w:line="240"/>
+              <w:ind w:left="100" w:right="100" w:firstLine="0" w:firstLineChars="0"/>
+            </w:pPr>
+            <w:r xmlns:w="http://schemas.openxmlformats.org/wordprocessingml/2006/main" xmlns:wp="http://schemas.openxmlformats.org/drawingml/2006/wordprocessingDrawing" xmlns:r="http://schemas.openxmlformats.org/officeDocument/2006/relationships" xmlns:w14="http://schemas.microsoft.com/office/word/2010/wordml">
+              <w:rPr>
+                <w:rFonts w:ascii="Arial" w:hAnsi="Arial" w:eastAsia="Arial" w:cs="Arial"/>
+                <w:i w:val="false"/>
+                <w:b w:val="false"/>
+                <w:u w:val="none"/>
+                <w:sz w:val="22"/>
+                <w:szCs w:val="22"/>
+                <w:color w:val="000000"/>
+              </w:rPr>
+              <w:t xml:space="preserve">Facultad de Educación</w:t>
+            </w:r>
+          </w:p>
+        </w:tc>
+        <w:tc>
+          <w:tcPr>
+            <w:tcBorders>
+              <w:bottom w:val="single" w:sz="8" w:space="0" w:color="000000"/>
+              <w:top w:val="single" w:sz="8" w:space="0" w:color="000000"/>
+              <w:left w:val="single" w:sz="8" w:space="0" w:color="000000"/>
+              <w:right w:val="single" w:sz="8" w:space="0" w:color="000000"/>
+            </w:tcBorders>
+            <w:shd w:val="clear" w:color="auto" w:fill="FFFFFF"/>
+            <w:tcMar>
+              <w:top w:w="0" w:type="dxa"/>
+              <w:bottom w:w="0" w:type="dxa"/>
+              <w:left w:w="0" w:type="dxa"/>
+              <w:right w:w="0" w:type="dxa"/>
+            </w:tcMar>
+            <w:vAlign w:val="center"/>
+          </w:tcPr>
+          <w:p>
+            <w:pPr>
+              <w:pStyle w:val="Normal"/>
+              <w:jc w:val="center"/>
+              <w:pBdr>
+                <w:bottom w:val="none" w:sz="0" w:space="0" w:color="000000"/>
+                <w:top w:val="none" w:sz="0" w:space="0" w:color="000000"/>
+                <w:left w:val="none" w:sz="0" w:space="0" w:color="000000"/>
+                <w:right w:val="none" w:sz="0" w:space="0" w:color="000000"/>
+              </w:pBdr>
+              <w:spacing w:after="100" w:before="100" w:line="240"/>
+              <w:ind w:left="100" w:right="100" w:firstLine="0" w:firstLineChars="0"/>
+            </w:pPr>
+            <w:r xmlns:w="http://schemas.openxmlformats.org/wordprocessingml/2006/main" xmlns:wp="http://schemas.openxmlformats.org/drawingml/2006/wordprocessingDrawing" xmlns:r="http://schemas.openxmlformats.org/officeDocument/2006/relationships" xmlns:w14="http://schemas.microsoft.com/office/word/2010/wordml">
+              <w:rPr>
+                <w:rFonts w:ascii="Arial" w:hAnsi="Arial" w:eastAsia="Arial" w:cs="Arial"/>
+                <w:i w:val="false"/>
+                <w:b w:val="false"/>
+                <w:u w:val="none"/>
+                <w:sz w:val="22"/>
+                <w:szCs w:val="22"/>
+                <w:color w:val="000000"/>
+              </w:rPr>
+              <w:t xml:space="preserve">29</w:t>
+            </w:r>
+          </w:p>
+        </w:tc>
+      </w:tr>
+      <w:tr>
+        <w:trPr>
+          <w:trHeight w:val="572" w:hRule="auto"/>
+        </w:trPr>
+        body 5
+        <w:tc>
+          <w:tcPr>
+            <w:tcBorders>
+              <w:bottom w:val="single" w:sz="8" w:space="0" w:color="000000"/>
+              <w:top w:val="single" w:sz="8" w:space="0" w:color="000000"/>
+              <w:left w:val="single" w:sz="8" w:space="0" w:color="000000"/>
+              <w:right w:val="single" w:sz="8" w:space="0" w:color="000000"/>
+            </w:tcBorders>
+            <w:shd w:val="clear" w:color="auto" w:fill="D9D9D9"/>
+            <w:tcMar>
+              <w:top w:w="0" w:type="dxa"/>
+              <w:bottom w:w="0" w:type="dxa"/>
+              <w:left w:w="0" w:type="dxa"/>
+              <w:right w:w="0" w:type="dxa"/>
+            </w:tcMar>
+            <w:vAlign w:val="center"/>
+          </w:tcPr>
+          <w:p>
+            <w:pPr>
+              <w:pStyle w:val="Normal"/>
+              <w:jc w:val="left"/>
+              <w:pBdr>
+                <w:bottom w:val="none" w:sz="0" w:space="0" w:color="000000"/>
+                <w:top w:val="none" w:sz="0" w:space="0" w:color="000000"/>
+                <w:left w:val="none" w:sz="0" w:space="0" w:color="000000"/>
+                <w:right w:val="none" w:sz="0" w:space="0" w:color="000000"/>
+              </w:pBdr>
+              <w:spacing w:after="100" w:before="100" w:line="240"/>
+              <w:ind w:left="100" w:right="100" w:firstLine="0" w:firstLineChars="0"/>
+            </w:pPr>
+            <w:r xmlns:w="http://schemas.openxmlformats.org/wordprocessingml/2006/main" xmlns:wp="http://schemas.openxmlformats.org/drawingml/2006/wordprocessingDrawing" xmlns:r="http://schemas.openxmlformats.org/officeDocument/2006/relationships" xmlns:w14="http://schemas.microsoft.com/office/word/2010/wordml">
+              <w:rPr>
+                <w:rFonts w:ascii="Arial" w:hAnsi="Arial" w:eastAsia="Arial" w:cs="Arial"/>
+                <w:i w:val="false"/>
+                <w:b w:val="false"/>
+                <w:u w:val="none"/>
+                <w:sz w:val="22"/>
+                <w:szCs w:val="22"/>
+                <w:color w:val="000000"/>
+              </w:rPr>
+              <w:t xml:space="preserve">Facultad de Educación Física</w:t>
+            </w:r>
+          </w:p>
+        </w:tc>
+        <w:tc>
+          <w:tcPr>
+            <w:tcBorders>
+              <w:bottom w:val="single" w:sz="8" w:space="0" w:color="000000"/>
+              <w:top w:val="single" w:sz="8" w:space="0" w:color="000000"/>
+              <w:left w:val="single" w:sz="8" w:space="0" w:color="000000"/>
+              <w:right w:val="single" w:sz="8" w:space="0" w:color="000000"/>
+            </w:tcBorders>
+            <w:shd w:val="clear" w:color="auto" w:fill="FFFFFF"/>
+            <w:tcMar>
+              <w:top w:w="0" w:type="dxa"/>
+              <w:bottom w:w="0" w:type="dxa"/>
+              <w:left w:w="0" w:type="dxa"/>
+              <w:right w:w="0" w:type="dxa"/>
+            </w:tcMar>
+            <w:vAlign w:val="center"/>
+          </w:tcPr>
+          <w:p>
+            <w:pPr>
+              <w:pStyle w:val="Normal"/>
+              <w:jc w:val="center"/>
+              <w:pBdr>
+                <w:bottom w:val="none" w:sz="0" w:space="0" w:color="000000"/>
+                <w:top w:val="none" w:sz="0" w:space="0" w:color="000000"/>
+                <w:left w:val="none" w:sz="0" w:space="0" w:color="000000"/>
+                <w:right w:val="none" w:sz="0" w:space="0" w:color="000000"/>
+              </w:pBdr>
+              <w:spacing w:after="100" w:before="100" w:line="240"/>
+              <w:ind w:left="100" w:right="100" w:firstLine="0" w:firstLineChars="0"/>
+            </w:pPr>
+            <w:r xmlns:w="http://schemas.openxmlformats.org/wordprocessingml/2006/main" xmlns:wp="http://schemas.openxmlformats.org/drawingml/2006/wordprocessingDrawing" xmlns:r="http://schemas.openxmlformats.org/officeDocument/2006/relationships" xmlns:w14="http://schemas.microsoft.com/office/word/2010/wordml">
+              <w:rPr>
+                <w:rFonts w:ascii="Arial" w:hAnsi="Arial" w:eastAsia="Arial" w:cs="Arial"/>
+                <w:i w:val="false"/>
+                <w:b w:val="false"/>
+                <w:u w:val="none"/>
+                <w:sz w:val="22"/>
+                <w:szCs w:val="22"/>
+                <w:color w:val="000000"/>
+              </w:rPr>
+              <w:t xml:space="preserve">15</w:t>
             </w:r>
           </w:p>
         </w:tc>
@@ -498,7 +780,7 @@
         <w:trPr>
           <w:trHeight w:val="571" w:hRule="auto"/>
         </w:trPr>
-        body 3
+        body 6
         <w:tc>
           <w:tcPr>
             <w:tcBorders>
@@ -539,7 +821,7 @@
                 <w:szCs w:val="22"/>
                 <w:color w:val="000000"/>
               </w:rPr>
-              <w:t xml:space="preserve">Dte</w:t>
+              <w:t xml:space="preserve">Facultad de Humanidades</w:t>
             </w:r>
           </w:p>
         </w:tc>
@@ -583,16 +865,16 @@
                 <w:szCs w:val="22"/>
                 <w:color w:val="000000"/>
               </w:rPr>
-              <w:t xml:space="preserve">1</w:t>
+              <w:t xml:space="preserve">9</w:t>
             </w:r>
           </w:p>
         </w:tc>
       </w:tr>
       <w:tr>
         <w:trPr>
-          <w:trHeight w:val="571" w:hRule="auto"/>
+          <w:trHeight w:val="615" w:hRule="auto"/>
         </w:trPr>
-        body 4
+        body 7
         <w:tc>
           <w:tcPr>
             <w:tcBorders>
@@ -633,7 +915,7 @@
                 <w:szCs w:val="22"/>
                 <w:color w:val="000000"/>
               </w:rPr>
-              <w:t xml:space="preserve">Facultad de Bellas Artes</w:t>
+              <w:t xml:space="preserve">Instituto Pedagógico Nacional</w:t>
             </w:r>
           </w:p>
         </w:tc>
@@ -677,16 +959,16 @@
                 <w:szCs w:val="22"/>
                 <w:color w:val="000000"/>
               </w:rPr>
-              <w:t xml:space="preserve">4</w:t>
+              <w:t xml:space="preserve">16</w:t>
             </w:r>
           </w:p>
         </w:tc>
       </w:tr>
       <w:tr>
         <w:trPr>
-          <w:trHeight w:val="617" w:hRule="auto"/>
+          <w:trHeight w:val="614" w:hRule="auto"/>
         </w:trPr>
-        body 5
+        body 8
         <w:tc>
           <w:tcPr>
             <w:tcBorders>
@@ -727,7 +1009,7 @@
                 <w:szCs w:val="22"/>
                 <w:color w:val="000000"/>
               </w:rPr>
-              <w:t xml:space="preserve">Facultad de Ciencia y Tecnología</w:t>
+              <w:t xml:space="preserve">Ninguna</w:t>
             </w:r>
           </w:p>
         </w:tc>
@@ -771,7 +1053,7 @@
                 <w:szCs w:val="22"/>
                 <w:color w:val="000000"/>
               </w:rPr>
-              <w:t xml:space="preserve">24</w:t>
+              <w:t xml:space="preserve">17</w:t>
             </w:r>
           </w:p>
         </w:tc>
@@ -780,7 +1062,7 @@
         <w:trPr>
           <w:trHeight w:val="572" w:hRule="auto"/>
         </w:trPr>
-        body 6
+        body 9
         <w:tc>
           <w:tcPr>
             <w:tcBorders>
@@ -821,7 +1103,7 @@
                 <w:szCs w:val="22"/>
                 <w:color w:val="000000"/>
               </w:rPr>
-              <w:t xml:space="preserve">Facultad de Educación</w:t>
+              <w:t xml:space="preserve">Rectoría</w:t>
             </w:r>
           </w:p>
         </w:tc>
@@ -865,7 +1147,7 @@
                 <w:szCs w:val="22"/>
                 <w:color w:val="000000"/>
               </w:rPr>
-              <w:t xml:space="preserve">28</w:t>
+              <w:t xml:space="preserve">3</w:t>
             </w:r>
           </w:p>
         </w:tc>
@@ -874,7 +1156,7 @@
         <w:trPr>
           <w:trHeight w:val="572" w:hRule="auto"/>
         </w:trPr>
-        body 7
+        body10
         <w:tc>
           <w:tcPr>
             <w:tcBorders>
@@ -915,7 +1197,7 @@
                 <w:szCs w:val="22"/>
                 <w:color w:val="000000"/>
               </w:rPr>
-              <w:t xml:space="preserve">Facultad de Educación Física</w:t>
+              <w:t xml:space="preserve">Vicerrectoría Académica</w:t>
             </w:r>
           </w:p>
         </w:tc>
@@ -959,383 +1241,7 @@
                 <w:szCs w:val="22"/>
                 <w:color w:val="000000"/>
               </w:rPr>
-              <w:t xml:space="preserve">15</w:t>
-            </w:r>
-          </w:p>
-        </w:tc>
-      </w:tr>
-      <w:tr>
-        <w:trPr>
-          <w:trHeight w:val="571" w:hRule="auto"/>
-        </w:trPr>
-        body 8
-        <w:tc>
-          <w:tcPr>
-            <w:tcBorders>
-              <w:bottom w:val="single" w:sz="8" w:space="0" w:color="000000"/>
-              <w:top w:val="single" w:sz="8" w:space="0" w:color="000000"/>
-              <w:left w:val="single" w:sz="8" w:space="0" w:color="000000"/>
-              <w:right w:val="single" w:sz="8" w:space="0" w:color="000000"/>
-            </w:tcBorders>
-            <w:shd w:val="clear" w:color="auto" w:fill="D9D9D9"/>
-            <w:tcMar>
-              <w:top w:w="0" w:type="dxa"/>
-              <w:bottom w:w="0" w:type="dxa"/>
-              <w:left w:w="0" w:type="dxa"/>
-              <w:right w:w="0" w:type="dxa"/>
-            </w:tcMar>
-            <w:vAlign w:val="center"/>
-          </w:tcPr>
-          <w:p>
-            <w:pPr>
-              <w:pStyle w:val="Normal"/>
-              <w:jc w:val="left"/>
-              <w:pBdr>
-                <w:bottom w:val="none" w:sz="0" w:space="0" w:color="000000"/>
-                <w:top w:val="none" w:sz="0" w:space="0" w:color="000000"/>
-                <w:left w:val="none" w:sz="0" w:space="0" w:color="000000"/>
-                <w:right w:val="none" w:sz="0" w:space="0" w:color="000000"/>
-              </w:pBdr>
-              <w:spacing w:after="100" w:before="100" w:line="240"/>
-              <w:ind w:left="100" w:right="100" w:firstLine="0" w:firstLineChars="0"/>
-            </w:pPr>
-            <w:r xmlns:w="http://schemas.openxmlformats.org/wordprocessingml/2006/main" xmlns:wp="http://schemas.openxmlformats.org/drawingml/2006/wordprocessingDrawing" xmlns:r="http://schemas.openxmlformats.org/officeDocument/2006/relationships" xmlns:w14="http://schemas.microsoft.com/office/word/2010/wordml">
-              <w:rPr>
-                <w:rFonts w:ascii="Arial" w:hAnsi="Arial" w:eastAsia="Arial" w:cs="Arial"/>
-                <w:i w:val="false"/>
-                <w:b w:val="false"/>
-                <w:u w:val="none"/>
-                <w:sz w:val="22"/>
-                <w:szCs w:val="22"/>
-                <w:color w:val="000000"/>
-              </w:rPr>
-              <w:t xml:space="preserve">Facultad de Humanidades</w:t>
-            </w:r>
-          </w:p>
-        </w:tc>
-        <w:tc>
-          <w:tcPr>
-            <w:tcBorders>
-              <w:bottom w:val="single" w:sz="8" w:space="0" w:color="000000"/>
-              <w:top w:val="single" w:sz="8" w:space="0" w:color="000000"/>
-              <w:left w:val="single" w:sz="8" w:space="0" w:color="000000"/>
-              <w:right w:val="single" w:sz="8" w:space="0" w:color="000000"/>
-            </w:tcBorders>
-            <w:shd w:val="clear" w:color="auto" w:fill="FFFFFF"/>
-            <w:tcMar>
-              <w:top w:w="0" w:type="dxa"/>
-              <w:bottom w:w="0" w:type="dxa"/>
-              <w:left w:w="0" w:type="dxa"/>
-              <w:right w:w="0" w:type="dxa"/>
-            </w:tcMar>
-            <w:vAlign w:val="center"/>
-          </w:tcPr>
-          <w:p>
-            <w:pPr>
-              <w:pStyle w:val="Normal"/>
-              <w:jc w:val="center"/>
-              <w:pBdr>
-                <w:bottom w:val="none" w:sz="0" w:space="0" w:color="000000"/>
-                <w:top w:val="none" w:sz="0" w:space="0" w:color="000000"/>
-                <w:left w:val="none" w:sz="0" w:space="0" w:color="000000"/>
-                <w:right w:val="none" w:sz="0" w:space="0" w:color="000000"/>
-              </w:pBdr>
-              <w:spacing w:after="100" w:before="100" w:line="240"/>
-              <w:ind w:left="100" w:right="100" w:firstLine="0" w:firstLineChars="0"/>
-            </w:pPr>
-            <w:r xmlns:w="http://schemas.openxmlformats.org/wordprocessingml/2006/main" xmlns:wp="http://schemas.openxmlformats.org/drawingml/2006/wordprocessingDrawing" xmlns:r="http://schemas.openxmlformats.org/officeDocument/2006/relationships" xmlns:w14="http://schemas.microsoft.com/office/word/2010/wordml">
-              <w:rPr>
-                <w:rFonts w:ascii="Arial" w:hAnsi="Arial" w:eastAsia="Arial" w:cs="Arial"/>
-                <w:i w:val="false"/>
-                <w:b w:val="false"/>
-                <w:u w:val="none"/>
-                <w:sz w:val="22"/>
-                <w:szCs w:val="22"/>
-                <w:color w:val="000000"/>
-              </w:rPr>
-              <w:t xml:space="preserve">9</w:t>
-            </w:r>
-          </w:p>
-        </w:tc>
-      </w:tr>
-      <w:tr>
-        <w:trPr>
-          <w:trHeight w:val="615" w:hRule="auto"/>
-        </w:trPr>
-        body 9
-        <w:tc>
-          <w:tcPr>
-            <w:tcBorders>
-              <w:bottom w:val="single" w:sz="8" w:space="0" w:color="000000"/>
-              <w:top w:val="single" w:sz="8" w:space="0" w:color="000000"/>
-              <w:left w:val="single" w:sz="8" w:space="0" w:color="000000"/>
-              <w:right w:val="single" w:sz="8" w:space="0" w:color="000000"/>
-            </w:tcBorders>
-            <w:shd w:val="clear" w:color="auto" w:fill="D9D9D9"/>
-            <w:tcMar>
-              <w:top w:w="0" w:type="dxa"/>
-              <w:bottom w:w="0" w:type="dxa"/>
-              <w:left w:w="0" w:type="dxa"/>
-              <w:right w:w="0" w:type="dxa"/>
-            </w:tcMar>
-            <w:vAlign w:val="center"/>
-          </w:tcPr>
-          <w:p>
-            <w:pPr>
-              <w:pStyle w:val="Normal"/>
-              <w:jc w:val="left"/>
-              <w:pBdr>
-                <w:bottom w:val="none" w:sz="0" w:space="0" w:color="000000"/>
-                <w:top w:val="none" w:sz="0" w:space="0" w:color="000000"/>
-                <w:left w:val="none" w:sz="0" w:space="0" w:color="000000"/>
-                <w:right w:val="none" w:sz="0" w:space="0" w:color="000000"/>
-              </w:pBdr>
-              <w:spacing w:after="100" w:before="100" w:line="240"/>
-              <w:ind w:left="100" w:right="100" w:firstLine="0" w:firstLineChars="0"/>
-            </w:pPr>
-            <w:r xmlns:w="http://schemas.openxmlformats.org/wordprocessingml/2006/main" xmlns:wp="http://schemas.openxmlformats.org/drawingml/2006/wordprocessingDrawing" xmlns:r="http://schemas.openxmlformats.org/officeDocument/2006/relationships" xmlns:w14="http://schemas.microsoft.com/office/word/2010/wordml">
-              <w:rPr>
-                <w:rFonts w:ascii="Arial" w:hAnsi="Arial" w:eastAsia="Arial" w:cs="Arial"/>
-                <w:i w:val="false"/>
-                <w:b w:val="false"/>
-                <w:u w:val="none"/>
-                <w:sz w:val="22"/>
-                <w:szCs w:val="22"/>
-                <w:color w:val="000000"/>
-              </w:rPr>
-              <w:t xml:space="preserve">Instituto Pedagógico Nacional</w:t>
-            </w:r>
-          </w:p>
-        </w:tc>
-        <w:tc>
-          <w:tcPr>
-            <w:tcBorders>
-              <w:bottom w:val="single" w:sz="8" w:space="0" w:color="000000"/>
-              <w:top w:val="single" w:sz="8" w:space="0" w:color="000000"/>
-              <w:left w:val="single" w:sz="8" w:space="0" w:color="000000"/>
-              <w:right w:val="single" w:sz="8" w:space="0" w:color="000000"/>
-            </w:tcBorders>
-            <w:shd w:val="clear" w:color="auto" w:fill="FFFFFF"/>
-            <w:tcMar>
-              <w:top w:w="0" w:type="dxa"/>
-              <w:bottom w:w="0" w:type="dxa"/>
-              <w:left w:w="0" w:type="dxa"/>
-              <w:right w:w="0" w:type="dxa"/>
-            </w:tcMar>
-            <w:vAlign w:val="center"/>
-          </w:tcPr>
-          <w:p>
-            <w:pPr>
-              <w:pStyle w:val="Normal"/>
-              <w:jc w:val="center"/>
-              <w:pBdr>
-                <w:bottom w:val="none" w:sz="0" w:space="0" w:color="000000"/>
-                <w:top w:val="none" w:sz="0" w:space="0" w:color="000000"/>
-                <w:left w:val="none" w:sz="0" w:space="0" w:color="000000"/>
-                <w:right w:val="none" w:sz="0" w:space="0" w:color="000000"/>
-              </w:pBdr>
-              <w:spacing w:after="100" w:before="100" w:line="240"/>
-              <w:ind w:left="100" w:right="100" w:firstLine="0" w:firstLineChars="0"/>
-            </w:pPr>
-            <w:r xmlns:w="http://schemas.openxmlformats.org/wordprocessingml/2006/main" xmlns:wp="http://schemas.openxmlformats.org/drawingml/2006/wordprocessingDrawing" xmlns:r="http://schemas.openxmlformats.org/officeDocument/2006/relationships" xmlns:w14="http://schemas.microsoft.com/office/word/2010/wordml">
-              <w:rPr>
-                <w:rFonts w:ascii="Arial" w:hAnsi="Arial" w:eastAsia="Arial" w:cs="Arial"/>
-                <w:i w:val="false"/>
-                <w:b w:val="false"/>
-                <w:u w:val="none"/>
-                <w:sz w:val="22"/>
-                <w:szCs w:val="22"/>
-                <w:color w:val="000000"/>
-              </w:rPr>
-              <w:t xml:space="preserve">16</w:t>
-            </w:r>
-          </w:p>
-        </w:tc>
-      </w:tr>
-      <w:tr>
-        <w:trPr>
-          <w:trHeight w:val="571" w:hRule="auto"/>
-        </w:trPr>
-        body10
-        <w:tc>
-          <w:tcPr>
-            <w:tcBorders>
-              <w:bottom w:val="single" w:sz="8" w:space="0" w:color="000000"/>
-              <w:top w:val="single" w:sz="8" w:space="0" w:color="000000"/>
-              <w:left w:val="single" w:sz="8" w:space="0" w:color="000000"/>
-              <w:right w:val="single" w:sz="8" w:space="0" w:color="000000"/>
-            </w:tcBorders>
-            <w:shd w:val="clear" w:color="auto" w:fill="D9D9D9"/>
-            <w:tcMar>
-              <w:top w:w="0" w:type="dxa"/>
-              <w:bottom w:w="0" w:type="dxa"/>
-              <w:left w:w="0" w:type="dxa"/>
-              <w:right w:w="0" w:type="dxa"/>
-            </w:tcMar>
-            <w:vAlign w:val="center"/>
-          </w:tcPr>
-          <w:p>
-            <w:pPr>
-              <w:pStyle w:val="Normal"/>
-              <w:jc w:val="left"/>
-              <w:pBdr>
-                <w:bottom w:val="none" w:sz="0" w:space="0" w:color="000000"/>
-                <w:top w:val="none" w:sz="0" w:space="0" w:color="000000"/>
-                <w:left w:val="none" w:sz="0" w:space="0" w:color="000000"/>
-                <w:right w:val="none" w:sz="0" w:space="0" w:color="000000"/>
-              </w:pBdr>
-              <w:spacing w:after="100" w:before="100" w:line="240"/>
-              <w:ind w:left="100" w:right="100" w:firstLine="0" w:firstLineChars="0"/>
-            </w:pPr>
-            <w:r xmlns:w="http://schemas.openxmlformats.org/wordprocessingml/2006/main" xmlns:wp="http://schemas.openxmlformats.org/drawingml/2006/wordprocessingDrawing" xmlns:r="http://schemas.openxmlformats.org/officeDocument/2006/relationships" xmlns:w14="http://schemas.microsoft.com/office/word/2010/wordml">
-              <w:rPr>
-                <w:rFonts w:ascii="Arial" w:hAnsi="Arial" w:eastAsia="Arial" w:cs="Arial"/>
-                <w:i w:val="false"/>
-                <w:b w:val="false"/>
-                <w:u w:val="none"/>
-                <w:sz w:val="22"/>
-                <w:szCs w:val="22"/>
-                <w:color w:val="000000"/>
-              </w:rPr>
-              <w:t xml:space="preserve">Leco</w:t>
-            </w:r>
-          </w:p>
-        </w:tc>
-        <w:tc>
-          <w:tcPr>
-            <w:tcBorders>
-              <w:bottom w:val="single" w:sz="8" w:space="0" w:color="000000"/>
-              <w:top w:val="single" w:sz="8" w:space="0" w:color="000000"/>
-              <w:left w:val="single" w:sz="8" w:space="0" w:color="000000"/>
-              <w:right w:val="single" w:sz="8" w:space="0" w:color="000000"/>
-            </w:tcBorders>
-            <w:shd w:val="clear" w:color="auto" w:fill="FFFFFF"/>
-            <w:tcMar>
-              <w:top w:w="0" w:type="dxa"/>
-              <w:bottom w:w="0" w:type="dxa"/>
-              <w:left w:w="0" w:type="dxa"/>
-              <w:right w:w="0" w:type="dxa"/>
-            </w:tcMar>
-            <w:vAlign w:val="center"/>
-          </w:tcPr>
-          <w:p>
-            <w:pPr>
-              <w:pStyle w:val="Normal"/>
-              <w:jc w:val="center"/>
-              <w:pBdr>
-                <w:bottom w:val="none" w:sz="0" w:space="0" w:color="000000"/>
-                <w:top w:val="none" w:sz="0" w:space="0" w:color="000000"/>
-                <w:left w:val="none" w:sz="0" w:space="0" w:color="000000"/>
-                <w:right w:val="none" w:sz="0" w:space="0" w:color="000000"/>
-              </w:pBdr>
-              <w:spacing w:after="100" w:before="100" w:line="240"/>
-              <w:ind w:left="100" w:right="100" w:firstLine="0" w:firstLineChars="0"/>
-            </w:pPr>
-            <w:r xmlns:w="http://schemas.openxmlformats.org/wordprocessingml/2006/main" xmlns:wp="http://schemas.openxmlformats.org/drawingml/2006/wordprocessingDrawing" xmlns:r="http://schemas.openxmlformats.org/officeDocument/2006/relationships" xmlns:w14="http://schemas.microsoft.com/office/word/2010/wordml">
-              <w:rPr>
-                <w:rFonts w:ascii="Arial" w:hAnsi="Arial" w:eastAsia="Arial" w:cs="Arial"/>
-                <w:i w:val="false"/>
-                <w:b w:val="false"/>
-                <w:u w:val="none"/>
-                <w:sz w:val="22"/>
-                <w:szCs w:val="22"/>
-                <w:color w:val="000000"/>
-              </w:rPr>
-              <w:t xml:space="preserve">1</w:t>
-            </w:r>
-          </w:p>
-        </w:tc>
-      </w:tr>
-      <w:tr>
-        <w:trPr>
-          <w:trHeight w:val="614" w:hRule="auto"/>
-        </w:trPr>
-        body11
-        <w:tc>
-          <w:tcPr>
-            <w:tcBorders>
-              <w:bottom w:val="single" w:sz="8" w:space="0" w:color="000000"/>
-              <w:top w:val="single" w:sz="8" w:space="0" w:color="000000"/>
-              <w:left w:val="single" w:sz="8" w:space="0" w:color="000000"/>
-              <w:right w:val="single" w:sz="8" w:space="0" w:color="000000"/>
-            </w:tcBorders>
-            <w:shd w:val="clear" w:color="auto" w:fill="D9D9D9"/>
-            <w:tcMar>
-              <w:top w:w="0" w:type="dxa"/>
-              <w:bottom w:w="0" w:type="dxa"/>
-              <w:left w:w="0" w:type="dxa"/>
-              <w:right w:w="0" w:type="dxa"/>
-            </w:tcMar>
-            <w:vAlign w:val="center"/>
-          </w:tcPr>
-          <w:p>
-            <w:pPr>
-              <w:pStyle w:val="Normal"/>
-              <w:jc w:val="left"/>
-              <w:pBdr>
-                <w:bottom w:val="none" w:sz="0" w:space="0" w:color="000000"/>
-                <w:top w:val="none" w:sz="0" w:space="0" w:color="000000"/>
-                <w:left w:val="none" w:sz="0" w:space="0" w:color="000000"/>
-                <w:right w:val="none" w:sz="0" w:space="0" w:color="000000"/>
-              </w:pBdr>
-              <w:spacing w:after="100" w:before="100" w:line="240"/>
-              <w:ind w:left="100" w:right="100" w:firstLine="0" w:firstLineChars="0"/>
-            </w:pPr>
-            <w:r xmlns:w="http://schemas.openxmlformats.org/wordprocessingml/2006/main" xmlns:wp="http://schemas.openxmlformats.org/drawingml/2006/wordprocessingDrawing" xmlns:r="http://schemas.openxmlformats.org/officeDocument/2006/relationships" xmlns:w14="http://schemas.microsoft.com/office/word/2010/wordml">
-              <w:rPr>
-                <w:rFonts w:ascii="Arial" w:hAnsi="Arial" w:eastAsia="Arial" w:cs="Arial"/>
-                <w:i w:val="false"/>
-                <w:b w:val="false"/>
-                <w:u w:val="none"/>
-                <w:sz w:val="22"/>
-                <w:szCs w:val="22"/>
-                <w:color w:val="000000"/>
-              </w:rPr>
-              <w:t xml:space="preserve">Ninguna</w:t>
-            </w:r>
-          </w:p>
-        </w:tc>
-        <w:tc>
-          <w:tcPr>
-            <w:tcBorders>
-              <w:bottom w:val="single" w:sz="8" w:space="0" w:color="000000"/>
-              <w:top w:val="single" w:sz="8" w:space="0" w:color="000000"/>
-              <w:left w:val="single" w:sz="8" w:space="0" w:color="000000"/>
-              <w:right w:val="single" w:sz="8" w:space="0" w:color="000000"/>
-            </w:tcBorders>
-            <w:shd w:val="clear" w:color="auto" w:fill="FFFFFF"/>
-            <w:tcMar>
-              <w:top w:w="0" w:type="dxa"/>
-              <w:bottom w:w="0" w:type="dxa"/>
-              <w:left w:w="0" w:type="dxa"/>
-              <w:right w:w="0" w:type="dxa"/>
-            </w:tcMar>
-            <w:vAlign w:val="center"/>
-          </w:tcPr>
-          <w:p>
-            <w:pPr>
-              <w:pStyle w:val="Normal"/>
-              <w:jc w:val="center"/>
-              <w:pBdr>
-                <w:bottom w:val="none" w:sz="0" w:space="0" w:color="000000"/>
-                <w:top w:val="none" w:sz="0" w:space="0" w:color="000000"/>
-                <w:left w:val="none" w:sz="0" w:space="0" w:color="000000"/>
-                <w:right w:val="none" w:sz="0" w:space="0" w:color="000000"/>
-              </w:pBdr>
-              <w:spacing w:after="100" w:before="100" w:line="240"/>
-              <w:ind w:left="100" w:right="100" w:firstLine="0" w:firstLineChars="0"/>
-            </w:pPr>
-            <w:r xmlns:w="http://schemas.openxmlformats.org/wordprocessingml/2006/main" xmlns:wp="http://schemas.openxmlformats.org/drawingml/2006/wordprocessingDrawing" xmlns:r="http://schemas.openxmlformats.org/officeDocument/2006/relationships" xmlns:w14="http://schemas.microsoft.com/office/word/2010/wordml">
-              <w:rPr>
-                <w:rFonts w:ascii="Arial" w:hAnsi="Arial" w:eastAsia="Arial" w:cs="Arial"/>
-                <w:i w:val="false"/>
-                <w:b w:val="false"/>
-                <w:u w:val="none"/>
-                <w:sz w:val="22"/>
-                <w:szCs w:val="22"/>
-                <w:color w:val="000000"/>
-              </w:rPr>
-              <w:t xml:space="preserve">17</w:t>
+              <w:t xml:space="preserve">10</w:t>
             </w:r>
           </w:p>
         </w:tc>
@@ -1344,7 +1250,7 @@
         <w:trPr>
           <w:trHeight w:val="572" w:hRule="auto"/>
         </w:trPr>
-        body12
+        body11
         <w:tc>
           <w:tcPr>
             <w:tcBorders>
@@ -1385,7 +1291,7 @@
                 <w:szCs w:val="22"/>
                 <w:color w:val="000000"/>
               </w:rPr>
-              <w:t xml:space="preserve">Rectoría</w:t>
+              <w:t xml:space="preserve">Vicerrectoría Administrativa Y Financiera</w:t>
             </w:r>
           </w:p>
         </w:tc>
@@ -1429,289 +1335,7 @@
                 <w:szCs w:val="22"/>
                 <w:color w:val="000000"/>
               </w:rPr>
-              <w:t xml:space="preserve">3</w:t>
-            </w:r>
-          </w:p>
-        </w:tc>
-      </w:tr>
-      <w:tr>
-        <w:trPr>
-          <w:trHeight w:val="615" w:hRule="auto"/>
-        </w:trPr>
-        body13
-        <w:tc>
-          <w:tcPr>
-            <w:tcBorders>
-              <w:bottom w:val="single" w:sz="8" w:space="0" w:color="000000"/>
-              <w:top w:val="single" w:sz="8" w:space="0" w:color="000000"/>
-              <w:left w:val="single" w:sz="8" w:space="0" w:color="000000"/>
-              <w:right w:val="single" w:sz="8" w:space="0" w:color="000000"/>
-            </w:tcBorders>
-            <w:shd w:val="clear" w:color="auto" w:fill="D9D9D9"/>
-            <w:tcMar>
-              <w:top w:w="0" w:type="dxa"/>
-              <w:bottom w:w="0" w:type="dxa"/>
-              <w:left w:w="0" w:type="dxa"/>
-              <w:right w:w="0" w:type="dxa"/>
-            </w:tcMar>
-            <w:vAlign w:val="center"/>
-          </w:tcPr>
-          <w:p>
-            <w:pPr>
-              <w:pStyle w:val="Normal"/>
-              <w:jc w:val="left"/>
-              <w:pBdr>
-                <w:bottom w:val="none" w:sz="0" w:space="0" w:color="000000"/>
-                <w:top w:val="none" w:sz="0" w:space="0" w:color="000000"/>
-                <w:left w:val="none" w:sz="0" w:space="0" w:color="000000"/>
-                <w:right w:val="none" w:sz="0" w:space="0" w:color="000000"/>
-              </w:pBdr>
-              <w:spacing w:after="100" w:before="100" w:line="240"/>
-              <w:ind w:left="100" w:right="100" w:firstLine="0" w:firstLineChars="0"/>
-            </w:pPr>
-            <w:r xmlns:w="http://schemas.openxmlformats.org/wordprocessingml/2006/main" xmlns:wp="http://schemas.openxmlformats.org/drawingml/2006/wordprocessingDrawing" xmlns:r="http://schemas.openxmlformats.org/officeDocument/2006/relationships" xmlns:w14="http://schemas.microsoft.com/office/word/2010/wordml">
-              <w:rPr>
-                <w:rFonts w:ascii="Arial" w:hAnsi="Arial" w:eastAsia="Arial" w:cs="Arial"/>
-                <w:i w:val="false"/>
-                <w:b w:val="false"/>
-                <w:u w:val="none"/>
-                <w:sz w:val="22"/>
-                <w:szCs w:val="22"/>
-                <w:color w:val="000000"/>
-              </w:rPr>
-              <w:t xml:space="preserve">Spe-Sst</w:t>
-            </w:r>
-          </w:p>
-        </w:tc>
-        <w:tc>
-          <w:tcPr>
-            <w:tcBorders>
-              <w:bottom w:val="single" w:sz="8" w:space="0" w:color="000000"/>
-              <w:top w:val="single" w:sz="8" w:space="0" w:color="000000"/>
-              <w:left w:val="single" w:sz="8" w:space="0" w:color="000000"/>
-              <w:right w:val="single" w:sz="8" w:space="0" w:color="000000"/>
-            </w:tcBorders>
-            <w:shd w:val="clear" w:color="auto" w:fill="FFFFFF"/>
-            <w:tcMar>
-              <w:top w:w="0" w:type="dxa"/>
-              <w:bottom w:w="0" w:type="dxa"/>
-              <w:left w:w="0" w:type="dxa"/>
-              <w:right w:w="0" w:type="dxa"/>
-            </w:tcMar>
-            <w:vAlign w:val="center"/>
-          </w:tcPr>
-          <w:p>
-            <w:pPr>
-              <w:pStyle w:val="Normal"/>
-              <w:jc w:val="center"/>
-              <w:pBdr>
-                <w:bottom w:val="none" w:sz="0" w:space="0" w:color="000000"/>
-                <w:top w:val="none" w:sz="0" w:space="0" w:color="000000"/>
-                <w:left w:val="none" w:sz="0" w:space="0" w:color="000000"/>
-                <w:right w:val="none" w:sz="0" w:space="0" w:color="000000"/>
-              </w:pBdr>
-              <w:spacing w:after="100" w:before="100" w:line="240"/>
-              <w:ind w:left="100" w:right="100" w:firstLine="0" w:firstLineChars="0"/>
-            </w:pPr>
-            <w:r xmlns:w="http://schemas.openxmlformats.org/wordprocessingml/2006/main" xmlns:wp="http://schemas.openxmlformats.org/drawingml/2006/wordprocessingDrawing" xmlns:r="http://schemas.openxmlformats.org/officeDocument/2006/relationships" xmlns:w14="http://schemas.microsoft.com/office/word/2010/wordml">
-              <w:rPr>
-                <w:rFonts w:ascii="Arial" w:hAnsi="Arial" w:eastAsia="Arial" w:cs="Arial"/>
-                <w:i w:val="false"/>
-                <w:b w:val="false"/>
-                <w:u w:val="none"/>
-                <w:sz w:val="22"/>
-                <w:szCs w:val="22"/>
-                <w:color w:val="000000"/>
-              </w:rPr>
-              <w:t xml:space="preserve">1</w:t>
-            </w:r>
-          </w:p>
-        </w:tc>
-      </w:tr>
-      <w:tr>
-        <w:trPr>
-          <w:trHeight w:val="572" w:hRule="auto"/>
-        </w:trPr>
-        body14
-        <w:tc>
-          <w:tcPr>
-            <w:tcBorders>
-              <w:bottom w:val="single" w:sz="8" w:space="0" w:color="000000"/>
-              <w:top w:val="single" w:sz="8" w:space="0" w:color="000000"/>
-              <w:left w:val="single" w:sz="8" w:space="0" w:color="000000"/>
-              <w:right w:val="single" w:sz="8" w:space="0" w:color="000000"/>
-            </w:tcBorders>
-            <w:shd w:val="clear" w:color="auto" w:fill="D9D9D9"/>
-            <w:tcMar>
-              <w:top w:w="0" w:type="dxa"/>
-              <w:bottom w:w="0" w:type="dxa"/>
-              <w:left w:w="0" w:type="dxa"/>
-              <w:right w:w="0" w:type="dxa"/>
-            </w:tcMar>
-            <w:vAlign w:val="center"/>
-          </w:tcPr>
-          <w:p>
-            <w:pPr>
-              <w:pStyle w:val="Normal"/>
-              <w:jc w:val="left"/>
-              <w:pBdr>
-                <w:bottom w:val="none" w:sz="0" w:space="0" w:color="000000"/>
-                <w:top w:val="none" w:sz="0" w:space="0" w:color="000000"/>
-                <w:left w:val="none" w:sz="0" w:space="0" w:color="000000"/>
-                <w:right w:val="none" w:sz="0" w:space="0" w:color="000000"/>
-              </w:pBdr>
-              <w:spacing w:after="100" w:before="100" w:line="240"/>
-              <w:ind w:left="100" w:right="100" w:firstLine="0" w:firstLineChars="0"/>
-            </w:pPr>
-            <w:r xmlns:w="http://schemas.openxmlformats.org/wordprocessingml/2006/main" xmlns:wp="http://schemas.openxmlformats.org/drawingml/2006/wordprocessingDrawing" xmlns:r="http://schemas.openxmlformats.org/officeDocument/2006/relationships" xmlns:w14="http://schemas.microsoft.com/office/word/2010/wordml">
-              <w:rPr>
-                <w:rFonts w:ascii="Arial" w:hAnsi="Arial" w:eastAsia="Arial" w:cs="Arial"/>
-                <w:i w:val="false"/>
-                <w:b w:val="false"/>
-                <w:u w:val="none"/>
-                <w:sz w:val="22"/>
-                <w:szCs w:val="22"/>
-                <w:color w:val="000000"/>
-              </w:rPr>
-              <w:t xml:space="preserve">Vicerrectoría Académica</w:t>
-            </w:r>
-          </w:p>
-        </w:tc>
-        <w:tc>
-          <w:tcPr>
-            <w:tcBorders>
-              <w:bottom w:val="single" w:sz="8" w:space="0" w:color="000000"/>
-              <w:top w:val="single" w:sz="8" w:space="0" w:color="000000"/>
-              <w:left w:val="single" w:sz="8" w:space="0" w:color="000000"/>
-              <w:right w:val="single" w:sz="8" w:space="0" w:color="000000"/>
-            </w:tcBorders>
-            <w:shd w:val="clear" w:color="auto" w:fill="FFFFFF"/>
-            <w:tcMar>
-              <w:top w:w="0" w:type="dxa"/>
-              <w:bottom w:w="0" w:type="dxa"/>
-              <w:left w:w="0" w:type="dxa"/>
-              <w:right w:w="0" w:type="dxa"/>
-            </w:tcMar>
-            <w:vAlign w:val="center"/>
-          </w:tcPr>
-          <w:p>
-            <w:pPr>
-              <w:pStyle w:val="Normal"/>
-              <w:jc w:val="center"/>
-              <w:pBdr>
-                <w:bottom w:val="none" w:sz="0" w:space="0" w:color="000000"/>
-                <w:top w:val="none" w:sz="0" w:space="0" w:color="000000"/>
-                <w:left w:val="none" w:sz="0" w:space="0" w:color="000000"/>
-                <w:right w:val="none" w:sz="0" w:space="0" w:color="000000"/>
-              </w:pBdr>
-              <w:spacing w:after="100" w:before="100" w:line="240"/>
-              <w:ind w:left="100" w:right="100" w:firstLine="0" w:firstLineChars="0"/>
-            </w:pPr>
-            <w:r xmlns:w="http://schemas.openxmlformats.org/wordprocessingml/2006/main" xmlns:wp="http://schemas.openxmlformats.org/drawingml/2006/wordprocessingDrawing" xmlns:r="http://schemas.openxmlformats.org/officeDocument/2006/relationships" xmlns:w14="http://schemas.microsoft.com/office/word/2010/wordml">
-              <w:rPr>
-                <w:rFonts w:ascii="Arial" w:hAnsi="Arial" w:eastAsia="Arial" w:cs="Arial"/>
-                <w:i w:val="false"/>
-                <w:b w:val="false"/>
-                <w:u w:val="none"/>
-                <w:sz w:val="22"/>
-                <w:szCs w:val="22"/>
-                <w:color w:val="000000"/>
-              </w:rPr>
-              <w:t xml:space="preserve">9</w:t>
-            </w:r>
-          </w:p>
-        </w:tc>
-      </w:tr>
-      <w:tr>
-        <w:trPr>
-          <w:trHeight w:val="572" w:hRule="auto"/>
-        </w:trPr>
-        body15
-        <w:tc>
-          <w:tcPr>
-            <w:tcBorders>
-              <w:bottom w:val="single" w:sz="8" w:space="0" w:color="000000"/>
-              <w:top w:val="single" w:sz="8" w:space="0" w:color="000000"/>
-              <w:left w:val="single" w:sz="8" w:space="0" w:color="000000"/>
-              <w:right w:val="single" w:sz="8" w:space="0" w:color="000000"/>
-            </w:tcBorders>
-            <w:shd w:val="clear" w:color="auto" w:fill="D9D9D9"/>
-            <w:tcMar>
-              <w:top w:w="0" w:type="dxa"/>
-              <w:bottom w:w="0" w:type="dxa"/>
-              <w:left w:w="0" w:type="dxa"/>
-              <w:right w:w="0" w:type="dxa"/>
-            </w:tcMar>
-            <w:vAlign w:val="center"/>
-          </w:tcPr>
-          <w:p>
-            <w:pPr>
-              <w:pStyle w:val="Normal"/>
-              <w:jc w:val="left"/>
-              <w:pBdr>
-                <w:bottom w:val="none" w:sz="0" w:space="0" w:color="000000"/>
-                <w:top w:val="none" w:sz="0" w:space="0" w:color="000000"/>
-                <w:left w:val="none" w:sz="0" w:space="0" w:color="000000"/>
-                <w:right w:val="none" w:sz="0" w:space="0" w:color="000000"/>
-              </w:pBdr>
-              <w:spacing w:after="100" w:before="100" w:line="240"/>
-              <w:ind w:left="100" w:right="100" w:firstLine="0" w:firstLineChars="0"/>
-            </w:pPr>
-            <w:r xmlns:w="http://schemas.openxmlformats.org/wordprocessingml/2006/main" xmlns:wp="http://schemas.openxmlformats.org/drawingml/2006/wordprocessingDrawing" xmlns:r="http://schemas.openxmlformats.org/officeDocument/2006/relationships" xmlns:w14="http://schemas.microsoft.com/office/word/2010/wordml">
-              <w:rPr>
-                <w:rFonts w:ascii="Arial" w:hAnsi="Arial" w:eastAsia="Arial" w:cs="Arial"/>
-                <w:i w:val="false"/>
-                <w:b w:val="false"/>
-                <w:u w:val="none"/>
-                <w:sz w:val="22"/>
-                <w:szCs w:val="22"/>
-                <w:color w:val="000000"/>
-              </w:rPr>
-              <w:t xml:space="preserve">Vicerrectoría Administrativa Y Financiera</w:t>
-            </w:r>
-          </w:p>
-        </w:tc>
-        <w:tc>
-          <w:tcPr>
-            <w:tcBorders>
-              <w:bottom w:val="single" w:sz="8" w:space="0" w:color="000000"/>
-              <w:top w:val="single" w:sz="8" w:space="0" w:color="000000"/>
-              <w:left w:val="single" w:sz="8" w:space="0" w:color="000000"/>
-              <w:right w:val="single" w:sz="8" w:space="0" w:color="000000"/>
-            </w:tcBorders>
-            <w:shd w:val="clear" w:color="auto" w:fill="FFFFFF"/>
-            <w:tcMar>
-              <w:top w:w="0" w:type="dxa"/>
-              <w:bottom w:w="0" w:type="dxa"/>
-              <w:left w:w="0" w:type="dxa"/>
-              <w:right w:w="0" w:type="dxa"/>
-            </w:tcMar>
-            <w:vAlign w:val="center"/>
-          </w:tcPr>
-          <w:p>
-            <w:pPr>
-              <w:pStyle w:val="Normal"/>
-              <w:jc w:val="center"/>
-              <w:pBdr>
-                <w:bottom w:val="none" w:sz="0" w:space="0" w:color="000000"/>
-                <w:top w:val="none" w:sz="0" w:space="0" w:color="000000"/>
-                <w:left w:val="none" w:sz="0" w:space="0" w:color="000000"/>
-                <w:right w:val="none" w:sz="0" w:space="0" w:color="000000"/>
-              </w:pBdr>
-              <w:spacing w:after="100" w:before="100" w:line="240"/>
-              <w:ind w:left="100" w:right="100" w:firstLine="0" w:firstLineChars="0"/>
-            </w:pPr>
-            <w:r xmlns:w="http://schemas.openxmlformats.org/wordprocessingml/2006/main" xmlns:wp="http://schemas.openxmlformats.org/drawingml/2006/wordprocessingDrawing" xmlns:r="http://schemas.openxmlformats.org/officeDocument/2006/relationships" xmlns:w14="http://schemas.microsoft.com/office/word/2010/wordml">
-              <w:rPr>
-                <w:rFonts w:ascii="Arial" w:hAnsi="Arial" w:eastAsia="Arial" w:cs="Arial"/>
-                <w:i w:val="false"/>
-                <w:b w:val="false"/>
-                <w:u w:val="none"/>
-                <w:sz w:val="22"/>
-                <w:szCs w:val="22"/>
-                <w:color w:val="000000"/>
-              </w:rPr>
-              <w:t xml:space="preserve">21</w:t>
+              <w:t xml:space="preserve">22</w:t>
             </w:r>
           </w:p>
         </w:tc>
@@ -1720,7 +1344,7 @@
         <w:trPr>
           <w:trHeight w:val="574" w:hRule="auto"/>
         </w:trPr>
-        body16
+        body12
         <w:tc>
           <w:tcPr>
             <w:tcBorders>
@@ -1814,7 +1438,7 @@
         <w:trPr>
           <w:trHeight w:val="574" w:hRule="auto"/>
         </w:trPr>
-        body17
+        body13
         <w:tc>
           <w:tcPr>
             <w:tcBorders>
@@ -4130,7 +3754,7 @@
         <w:pStyle w:val="Heading1"/>
       </w:pPr>
       <w:r>
-        <w:t xml:space="preserve">Evaluación de la Precisión en los Tiempos de Respuesta</w:t>
+        <w:t xml:space="preserve">Evaluación de la precisión en los tiempos de respuesta</w:t>
       </w:r>
     </w:p>
     <w:bookmarkStart w:id="38" w:name="tabla-3"/>
@@ -4595,7 +4219,7 @@
         <w:pStyle w:val="Heading1"/>
       </w:pPr>
       <w:r>
-        <w:t xml:space="preserve">Calificación de la Experiencia con el Servicio</w:t>
+        <w:t xml:space="preserve">Calificación de la experiencia con el servicio</w:t>
       </w:r>
     </w:p>
     <w:bookmarkStart w:id="44" w:name="tabla-4"/>
@@ -5378,7 +5002,7 @@
         <w:tblLook w:firstRow="1" w:lastRow="0" w:firstColumn="0" w:lastColumn="0" w:noHBand="0" w:noVBand="1"/>
       </w:tblPr>
       <w:tblGrid>
-        <w:gridCol w:w="7210"/>
+        <w:gridCol w:w="4397"/>
         <w:gridCol w:w="1425"/>
       </w:tblGrid>
       <w:tr>
@@ -5478,7 +5102,7 @@
       </w:tr>
       <w:tr>
         <w:trPr>
-          <w:trHeight w:val="617" w:hRule="auto"/>
+          <w:trHeight w:val="574" w:hRule="auto"/>
         </w:trPr>
         body 1
         <w:tc>
@@ -5521,7 +5145,7 @@
                 <w:szCs w:val="22"/>
                 <w:color w:val="000000"/>
               </w:rPr>
-              <w:t xml:space="preserve">Centro de Innovación Y Desarrollo Educativo Y Tecnológico - Cinndet</w:t>
+              <w:t xml:space="preserve">Cinndet</w:t>
             </w:r>
           </w:p>
         </w:tc>
@@ -5615,7 +5239,7 @@
                 <w:szCs w:val="22"/>
                 <w:color w:val="000000"/>
               </w:rPr>
-              <w:t xml:space="preserve">Docente</w:t>
+              <w:t xml:space="preserve">Facultad de Bellas Artes</w:t>
             </w:r>
           </w:p>
         </w:tc>
@@ -5659,7 +5283,289 @@
                 <w:szCs w:val="22"/>
                 <w:color w:val="000000"/>
               </w:rPr>
-              <w:t xml:space="preserve">5.0</w:t>
+              <w:t xml:space="preserve">4.5</w:t>
+            </w:r>
+          </w:p>
+        </w:tc>
+      </w:tr>
+      <w:tr>
+        <w:trPr>
+          <w:trHeight w:val="617" w:hRule="auto"/>
+        </w:trPr>
+        body 3
+        <w:tc>
+          <w:tcPr>
+            <w:tcBorders>
+              <w:bottom w:val="single" w:sz="8" w:space="0" w:color="000000"/>
+              <w:top w:val="single" w:sz="8" w:space="0" w:color="000000"/>
+              <w:left w:val="single" w:sz="8" w:space="0" w:color="000000"/>
+              <w:right w:val="single" w:sz="8" w:space="0" w:color="000000"/>
+            </w:tcBorders>
+            <w:shd w:val="clear" w:color="auto" w:fill="D9D9D9"/>
+            <w:tcMar>
+              <w:top w:w="0" w:type="dxa"/>
+              <w:bottom w:w="0" w:type="dxa"/>
+              <w:left w:w="0" w:type="dxa"/>
+              <w:right w:w="0" w:type="dxa"/>
+            </w:tcMar>
+            <w:vAlign w:val="center"/>
+          </w:tcPr>
+          <w:p>
+            <w:pPr>
+              <w:pStyle w:val="Normal"/>
+              <w:jc w:val="left"/>
+              <w:pBdr>
+                <w:bottom w:val="none" w:sz="0" w:space="0" w:color="000000"/>
+                <w:top w:val="none" w:sz="0" w:space="0" w:color="000000"/>
+                <w:left w:val="none" w:sz="0" w:space="0" w:color="000000"/>
+                <w:right w:val="none" w:sz="0" w:space="0" w:color="000000"/>
+              </w:pBdr>
+              <w:spacing w:after="100" w:before="100" w:line="240"/>
+              <w:ind w:left="100" w:right="100" w:firstLine="0" w:firstLineChars="0"/>
+            </w:pPr>
+            <w:r xmlns:w="http://schemas.openxmlformats.org/wordprocessingml/2006/main" xmlns:wp="http://schemas.openxmlformats.org/drawingml/2006/wordprocessingDrawing" xmlns:r="http://schemas.openxmlformats.org/officeDocument/2006/relationships" xmlns:w14="http://schemas.microsoft.com/office/word/2010/wordml">
+              <w:rPr>
+                <w:rFonts w:ascii="Arial" w:hAnsi="Arial" w:eastAsia="Arial" w:cs="Arial"/>
+                <w:i w:val="false"/>
+                <w:b w:val="false"/>
+                <w:u w:val="none"/>
+                <w:sz w:val="22"/>
+                <w:szCs w:val="22"/>
+                <w:color w:val="000000"/>
+              </w:rPr>
+              <w:t xml:space="preserve">Facultad de Ciencia y Tecnología</w:t>
+            </w:r>
+          </w:p>
+        </w:tc>
+        <w:tc>
+          <w:tcPr>
+            <w:tcBorders>
+              <w:bottom w:val="single" w:sz="8" w:space="0" w:color="000000"/>
+              <w:top w:val="single" w:sz="8" w:space="0" w:color="000000"/>
+              <w:left w:val="single" w:sz="8" w:space="0" w:color="000000"/>
+              <w:right w:val="single" w:sz="8" w:space="0" w:color="000000"/>
+            </w:tcBorders>
+            <w:shd w:val="clear" w:color="auto" w:fill="FFFFFF"/>
+            <w:tcMar>
+              <w:top w:w="0" w:type="dxa"/>
+              <w:bottom w:w="0" w:type="dxa"/>
+              <w:left w:w="0" w:type="dxa"/>
+              <w:right w:w="0" w:type="dxa"/>
+            </w:tcMar>
+            <w:vAlign w:val="center"/>
+          </w:tcPr>
+          <w:p>
+            <w:pPr>
+              <w:pStyle w:val="Normal"/>
+              <w:jc w:val="center"/>
+              <w:pBdr>
+                <w:bottom w:val="none" w:sz="0" w:space="0" w:color="000000"/>
+                <w:top w:val="none" w:sz="0" w:space="0" w:color="000000"/>
+                <w:left w:val="none" w:sz="0" w:space="0" w:color="000000"/>
+                <w:right w:val="none" w:sz="0" w:space="0" w:color="000000"/>
+              </w:pBdr>
+              <w:spacing w:after="100" w:before="100" w:line="240"/>
+              <w:ind w:left="100" w:right="100" w:firstLine="0" w:firstLineChars="0"/>
+            </w:pPr>
+            <w:r xmlns:w="http://schemas.openxmlformats.org/wordprocessingml/2006/main" xmlns:wp="http://schemas.openxmlformats.org/drawingml/2006/wordprocessingDrawing" xmlns:r="http://schemas.openxmlformats.org/officeDocument/2006/relationships" xmlns:w14="http://schemas.microsoft.com/office/word/2010/wordml">
+              <w:rPr>
+                <w:rFonts w:ascii="Arial" w:hAnsi="Arial" w:eastAsia="Arial" w:cs="Arial"/>
+                <w:i w:val="false"/>
+                <w:b w:val="false"/>
+                <w:u w:val="none"/>
+                <w:sz w:val="22"/>
+                <w:szCs w:val="22"/>
+                <w:color w:val="000000"/>
+              </w:rPr>
+              <w:t xml:space="preserve">4.5</w:t>
+            </w:r>
+          </w:p>
+        </w:tc>
+      </w:tr>
+      <w:tr>
+        <w:trPr>
+          <w:trHeight w:val="572" w:hRule="auto"/>
+        </w:trPr>
+        body 4
+        <w:tc>
+          <w:tcPr>
+            <w:tcBorders>
+              <w:bottom w:val="single" w:sz="8" w:space="0" w:color="000000"/>
+              <w:top w:val="single" w:sz="8" w:space="0" w:color="000000"/>
+              <w:left w:val="single" w:sz="8" w:space="0" w:color="000000"/>
+              <w:right w:val="single" w:sz="8" w:space="0" w:color="000000"/>
+            </w:tcBorders>
+            <w:shd w:val="clear" w:color="auto" w:fill="D9D9D9"/>
+            <w:tcMar>
+              <w:top w:w="0" w:type="dxa"/>
+              <w:bottom w:w="0" w:type="dxa"/>
+              <w:left w:w="0" w:type="dxa"/>
+              <w:right w:w="0" w:type="dxa"/>
+            </w:tcMar>
+            <w:vAlign w:val="center"/>
+          </w:tcPr>
+          <w:p>
+            <w:pPr>
+              <w:pStyle w:val="Normal"/>
+              <w:jc w:val="left"/>
+              <w:pBdr>
+                <w:bottom w:val="none" w:sz="0" w:space="0" w:color="000000"/>
+                <w:top w:val="none" w:sz="0" w:space="0" w:color="000000"/>
+                <w:left w:val="none" w:sz="0" w:space="0" w:color="000000"/>
+                <w:right w:val="none" w:sz="0" w:space="0" w:color="000000"/>
+              </w:pBdr>
+              <w:spacing w:after="100" w:before="100" w:line="240"/>
+              <w:ind w:left="100" w:right="100" w:firstLine="0" w:firstLineChars="0"/>
+            </w:pPr>
+            <w:r xmlns:w="http://schemas.openxmlformats.org/wordprocessingml/2006/main" xmlns:wp="http://schemas.openxmlformats.org/drawingml/2006/wordprocessingDrawing" xmlns:r="http://schemas.openxmlformats.org/officeDocument/2006/relationships" xmlns:w14="http://schemas.microsoft.com/office/word/2010/wordml">
+              <w:rPr>
+                <w:rFonts w:ascii="Arial" w:hAnsi="Arial" w:eastAsia="Arial" w:cs="Arial"/>
+                <w:i w:val="false"/>
+                <w:b w:val="false"/>
+                <w:u w:val="none"/>
+                <w:sz w:val="22"/>
+                <w:szCs w:val="22"/>
+                <w:color w:val="000000"/>
+              </w:rPr>
+              <w:t xml:space="preserve">Facultad de Educación</w:t>
+            </w:r>
+          </w:p>
+        </w:tc>
+        <w:tc>
+          <w:tcPr>
+            <w:tcBorders>
+              <w:bottom w:val="single" w:sz="8" w:space="0" w:color="000000"/>
+              <w:top w:val="single" w:sz="8" w:space="0" w:color="000000"/>
+              <w:left w:val="single" w:sz="8" w:space="0" w:color="000000"/>
+              <w:right w:val="single" w:sz="8" w:space="0" w:color="000000"/>
+            </w:tcBorders>
+            <w:shd w:val="clear" w:color="auto" w:fill="FFFFFF"/>
+            <w:tcMar>
+              <w:top w:w="0" w:type="dxa"/>
+              <w:bottom w:w="0" w:type="dxa"/>
+              <w:left w:w="0" w:type="dxa"/>
+              <w:right w:w="0" w:type="dxa"/>
+            </w:tcMar>
+            <w:vAlign w:val="center"/>
+          </w:tcPr>
+          <w:p>
+            <w:pPr>
+              <w:pStyle w:val="Normal"/>
+              <w:jc w:val="center"/>
+              <w:pBdr>
+                <w:bottom w:val="none" w:sz="0" w:space="0" w:color="000000"/>
+                <w:top w:val="none" w:sz="0" w:space="0" w:color="000000"/>
+                <w:left w:val="none" w:sz="0" w:space="0" w:color="000000"/>
+                <w:right w:val="none" w:sz="0" w:space="0" w:color="000000"/>
+              </w:pBdr>
+              <w:spacing w:after="100" w:before="100" w:line="240"/>
+              <w:ind w:left="100" w:right="100" w:firstLine="0" w:firstLineChars="0"/>
+            </w:pPr>
+            <w:r xmlns:w="http://schemas.openxmlformats.org/wordprocessingml/2006/main" xmlns:wp="http://schemas.openxmlformats.org/drawingml/2006/wordprocessingDrawing" xmlns:r="http://schemas.openxmlformats.org/officeDocument/2006/relationships" xmlns:w14="http://schemas.microsoft.com/office/word/2010/wordml">
+              <w:rPr>
+                <w:rFonts w:ascii="Arial" w:hAnsi="Arial" w:eastAsia="Arial" w:cs="Arial"/>
+                <w:i w:val="false"/>
+                <w:b w:val="false"/>
+                <w:u w:val="none"/>
+                <w:sz w:val="22"/>
+                <w:szCs w:val="22"/>
+                <w:color w:val="000000"/>
+              </w:rPr>
+              <w:t xml:space="preserve">4.8</w:t>
+            </w:r>
+          </w:p>
+        </w:tc>
+      </w:tr>
+      <w:tr>
+        <w:trPr>
+          <w:trHeight w:val="572" w:hRule="auto"/>
+        </w:trPr>
+        body 5
+        <w:tc>
+          <w:tcPr>
+            <w:tcBorders>
+              <w:bottom w:val="single" w:sz="8" w:space="0" w:color="000000"/>
+              <w:top w:val="single" w:sz="8" w:space="0" w:color="000000"/>
+              <w:left w:val="single" w:sz="8" w:space="0" w:color="000000"/>
+              <w:right w:val="single" w:sz="8" w:space="0" w:color="000000"/>
+            </w:tcBorders>
+            <w:shd w:val="clear" w:color="auto" w:fill="D9D9D9"/>
+            <w:tcMar>
+              <w:top w:w="0" w:type="dxa"/>
+              <w:bottom w:w="0" w:type="dxa"/>
+              <w:left w:w="0" w:type="dxa"/>
+              <w:right w:w="0" w:type="dxa"/>
+            </w:tcMar>
+            <w:vAlign w:val="center"/>
+          </w:tcPr>
+          <w:p>
+            <w:pPr>
+              <w:pStyle w:val="Normal"/>
+              <w:jc w:val="left"/>
+              <w:pBdr>
+                <w:bottom w:val="none" w:sz="0" w:space="0" w:color="000000"/>
+                <w:top w:val="none" w:sz="0" w:space="0" w:color="000000"/>
+                <w:left w:val="none" w:sz="0" w:space="0" w:color="000000"/>
+                <w:right w:val="none" w:sz="0" w:space="0" w:color="000000"/>
+              </w:pBdr>
+              <w:spacing w:after="100" w:before="100" w:line="240"/>
+              <w:ind w:left="100" w:right="100" w:firstLine="0" w:firstLineChars="0"/>
+            </w:pPr>
+            <w:r xmlns:w="http://schemas.openxmlformats.org/wordprocessingml/2006/main" xmlns:wp="http://schemas.openxmlformats.org/drawingml/2006/wordprocessingDrawing" xmlns:r="http://schemas.openxmlformats.org/officeDocument/2006/relationships" xmlns:w14="http://schemas.microsoft.com/office/word/2010/wordml">
+              <w:rPr>
+                <w:rFonts w:ascii="Arial" w:hAnsi="Arial" w:eastAsia="Arial" w:cs="Arial"/>
+                <w:i w:val="false"/>
+                <w:b w:val="false"/>
+                <w:u w:val="none"/>
+                <w:sz w:val="22"/>
+                <w:szCs w:val="22"/>
+                <w:color w:val="000000"/>
+              </w:rPr>
+              <w:t xml:space="preserve">Facultad de Educación Física</w:t>
+            </w:r>
+          </w:p>
+        </w:tc>
+        <w:tc>
+          <w:tcPr>
+            <w:tcBorders>
+              <w:bottom w:val="single" w:sz="8" w:space="0" w:color="000000"/>
+              <w:top w:val="single" w:sz="8" w:space="0" w:color="000000"/>
+              <w:left w:val="single" w:sz="8" w:space="0" w:color="000000"/>
+              <w:right w:val="single" w:sz="8" w:space="0" w:color="000000"/>
+            </w:tcBorders>
+            <w:shd w:val="clear" w:color="auto" w:fill="FFFFFF"/>
+            <w:tcMar>
+              <w:top w:w="0" w:type="dxa"/>
+              <w:bottom w:w="0" w:type="dxa"/>
+              <w:left w:w="0" w:type="dxa"/>
+              <w:right w:w="0" w:type="dxa"/>
+            </w:tcMar>
+            <w:vAlign w:val="center"/>
+          </w:tcPr>
+          <w:p>
+            <w:pPr>
+              <w:pStyle w:val="Normal"/>
+              <w:jc w:val="center"/>
+              <w:pBdr>
+                <w:bottom w:val="none" w:sz="0" w:space="0" w:color="000000"/>
+                <w:top w:val="none" w:sz="0" w:space="0" w:color="000000"/>
+                <w:left w:val="none" w:sz="0" w:space="0" w:color="000000"/>
+                <w:right w:val="none" w:sz="0" w:space="0" w:color="000000"/>
+              </w:pBdr>
+              <w:spacing w:after="100" w:before="100" w:line="240"/>
+              <w:ind w:left="100" w:right="100" w:firstLine="0" w:firstLineChars="0"/>
+            </w:pPr>
+            <w:r xmlns:w="http://schemas.openxmlformats.org/wordprocessingml/2006/main" xmlns:wp="http://schemas.openxmlformats.org/drawingml/2006/wordprocessingDrawing" xmlns:r="http://schemas.openxmlformats.org/officeDocument/2006/relationships" xmlns:w14="http://schemas.microsoft.com/office/word/2010/wordml">
+              <w:rPr>
+                <w:rFonts w:ascii="Arial" w:hAnsi="Arial" w:eastAsia="Arial" w:cs="Arial"/>
+                <w:i w:val="false"/>
+                <w:b w:val="false"/>
+                <w:u w:val="none"/>
+                <w:sz w:val="22"/>
+                <w:szCs w:val="22"/>
+                <w:color w:val="000000"/>
+              </w:rPr>
+              <w:t xml:space="preserve">4.6</w:t>
             </w:r>
           </w:p>
         </w:tc>
@@ -5668,7 +5574,7 @@
         <w:trPr>
           <w:trHeight w:val="571" w:hRule="auto"/>
         </w:trPr>
-        body 3
+        body 6
         <w:tc>
           <w:tcPr>
             <w:tcBorders>
@@ -5709,7 +5615,7 @@
                 <w:szCs w:val="22"/>
                 <w:color w:val="000000"/>
               </w:rPr>
-              <w:t xml:space="preserve">Dte</w:t>
+              <w:t xml:space="preserve">Facultad de Humanidades</w:t>
             </w:r>
           </w:p>
         </w:tc>
@@ -5753,16 +5659,16 @@
                 <w:szCs w:val="22"/>
                 <w:color w:val="000000"/>
               </w:rPr>
-              <w:t xml:space="preserve">1.0</w:t>
+              <w:t xml:space="preserve">5.0</w:t>
             </w:r>
           </w:p>
         </w:tc>
       </w:tr>
       <w:tr>
         <w:trPr>
-          <w:trHeight w:val="571" w:hRule="auto"/>
+          <w:trHeight w:val="615" w:hRule="auto"/>
         </w:trPr>
-        body 4
+        body 7
         <w:tc>
           <w:tcPr>
             <w:tcBorders>
@@ -5803,7 +5709,7 @@
                 <w:szCs w:val="22"/>
                 <w:color w:val="000000"/>
               </w:rPr>
-              <w:t xml:space="preserve">Facultad de Bellas Artes</w:t>
+              <w:t xml:space="preserve">Instituto Pedagógico Nacional</w:t>
             </w:r>
           </w:p>
         </w:tc>
@@ -5847,16 +5753,16 @@
                 <w:szCs w:val="22"/>
                 <w:color w:val="000000"/>
               </w:rPr>
-              <w:t xml:space="preserve">4.5</w:t>
+              <w:t xml:space="preserve">4.8</w:t>
             </w:r>
           </w:p>
         </w:tc>
       </w:tr>
       <w:tr>
         <w:trPr>
-          <w:trHeight w:val="617" w:hRule="auto"/>
+          <w:trHeight w:val="614" w:hRule="auto"/>
         </w:trPr>
-        body 5
+        body 8
         <w:tc>
           <w:tcPr>
             <w:tcBorders>
@@ -5897,7 +5803,7 @@
                 <w:szCs w:val="22"/>
                 <w:color w:val="000000"/>
               </w:rPr>
-              <w:t xml:space="preserve">Facultad de Ciencia y Tecnología</w:t>
+              <w:t xml:space="preserve">Ninguna</w:t>
             </w:r>
           </w:p>
         </w:tc>
@@ -5941,7 +5847,7 @@
                 <w:szCs w:val="22"/>
                 <w:color w:val="000000"/>
               </w:rPr>
-              <w:t xml:space="preserve">4.7</w:t>
+              <w:t xml:space="preserve">4.4</w:t>
             </w:r>
           </w:p>
         </w:tc>
@@ -5950,7 +5856,7 @@
         <w:trPr>
           <w:trHeight w:val="572" w:hRule="auto"/>
         </w:trPr>
-        body 6
+        body 9
         <w:tc>
           <w:tcPr>
             <w:tcBorders>
@@ -5991,7 +5897,7 @@
                 <w:szCs w:val="22"/>
                 <w:color w:val="000000"/>
               </w:rPr>
-              <w:t xml:space="preserve">Facultad de Educación</w:t>
+              <w:t xml:space="preserve">Rectoría</w:t>
             </w:r>
           </w:p>
         </w:tc>
@@ -6035,7 +5941,7 @@
                 <w:szCs w:val="22"/>
                 <w:color w:val="000000"/>
               </w:rPr>
-              <w:t xml:space="preserve">4.8</w:t>
+              <w:t xml:space="preserve">4.0</w:t>
             </w:r>
           </w:p>
         </w:tc>
@@ -6044,7 +5950,7 @@
         <w:trPr>
           <w:trHeight w:val="572" w:hRule="auto"/>
         </w:trPr>
-        body 7
+        body10
         <w:tc>
           <w:tcPr>
             <w:tcBorders>
@@ -6085,7 +5991,7 @@
                 <w:szCs w:val="22"/>
                 <w:color w:val="000000"/>
               </w:rPr>
-              <w:t xml:space="preserve">Facultad de Educación Física</w:t>
+              <w:t xml:space="preserve">Vicerrectoría Académica</w:t>
             </w:r>
           </w:p>
         </w:tc>
@@ -6129,383 +6035,7 @@
                 <w:szCs w:val="22"/>
                 <w:color w:val="000000"/>
               </w:rPr>
-              <w:t xml:space="preserve">4.6</w:t>
-            </w:r>
-          </w:p>
-        </w:tc>
-      </w:tr>
-      <w:tr>
-        <w:trPr>
-          <w:trHeight w:val="571" w:hRule="auto"/>
-        </w:trPr>
-        body 8
-        <w:tc>
-          <w:tcPr>
-            <w:tcBorders>
-              <w:bottom w:val="single" w:sz="8" w:space="0" w:color="000000"/>
-              <w:top w:val="single" w:sz="8" w:space="0" w:color="000000"/>
-              <w:left w:val="single" w:sz="8" w:space="0" w:color="000000"/>
-              <w:right w:val="single" w:sz="8" w:space="0" w:color="000000"/>
-            </w:tcBorders>
-            <w:shd w:val="clear" w:color="auto" w:fill="D9D9D9"/>
-            <w:tcMar>
-              <w:top w:w="0" w:type="dxa"/>
-              <w:bottom w:w="0" w:type="dxa"/>
-              <w:left w:w="0" w:type="dxa"/>
-              <w:right w:w="0" w:type="dxa"/>
-            </w:tcMar>
-            <w:vAlign w:val="center"/>
-          </w:tcPr>
-          <w:p>
-            <w:pPr>
-              <w:pStyle w:val="Normal"/>
-              <w:jc w:val="left"/>
-              <w:pBdr>
-                <w:bottom w:val="none" w:sz="0" w:space="0" w:color="000000"/>
-                <w:top w:val="none" w:sz="0" w:space="0" w:color="000000"/>
-                <w:left w:val="none" w:sz="0" w:space="0" w:color="000000"/>
-                <w:right w:val="none" w:sz="0" w:space="0" w:color="000000"/>
-              </w:pBdr>
-              <w:spacing w:after="100" w:before="100" w:line="240"/>
-              <w:ind w:left="100" w:right="100" w:firstLine="0" w:firstLineChars="0"/>
-            </w:pPr>
-            <w:r xmlns:w="http://schemas.openxmlformats.org/wordprocessingml/2006/main" xmlns:wp="http://schemas.openxmlformats.org/drawingml/2006/wordprocessingDrawing" xmlns:r="http://schemas.openxmlformats.org/officeDocument/2006/relationships" xmlns:w14="http://schemas.microsoft.com/office/word/2010/wordml">
-              <w:rPr>
-                <w:rFonts w:ascii="Arial" w:hAnsi="Arial" w:eastAsia="Arial" w:cs="Arial"/>
-                <w:i w:val="false"/>
-                <w:b w:val="false"/>
-                <w:u w:val="none"/>
-                <w:sz w:val="22"/>
-                <w:szCs w:val="22"/>
-                <w:color w:val="000000"/>
-              </w:rPr>
-              <w:t xml:space="preserve">Facultad de Humanidades</w:t>
-            </w:r>
-          </w:p>
-        </w:tc>
-        <w:tc>
-          <w:tcPr>
-            <w:tcBorders>
-              <w:bottom w:val="single" w:sz="8" w:space="0" w:color="000000"/>
-              <w:top w:val="single" w:sz="8" w:space="0" w:color="000000"/>
-              <w:left w:val="single" w:sz="8" w:space="0" w:color="000000"/>
-              <w:right w:val="single" w:sz="8" w:space="0" w:color="000000"/>
-            </w:tcBorders>
-            <w:shd w:val="clear" w:color="auto" w:fill="FFFFFF"/>
-            <w:tcMar>
-              <w:top w:w="0" w:type="dxa"/>
-              <w:bottom w:w="0" w:type="dxa"/>
-              <w:left w:w="0" w:type="dxa"/>
-              <w:right w:w="0" w:type="dxa"/>
-            </w:tcMar>
-            <w:vAlign w:val="center"/>
-          </w:tcPr>
-          <w:p>
-            <w:pPr>
-              <w:pStyle w:val="Normal"/>
-              <w:jc w:val="center"/>
-              <w:pBdr>
-                <w:bottom w:val="none" w:sz="0" w:space="0" w:color="000000"/>
-                <w:top w:val="none" w:sz="0" w:space="0" w:color="000000"/>
-                <w:left w:val="none" w:sz="0" w:space="0" w:color="000000"/>
-                <w:right w:val="none" w:sz="0" w:space="0" w:color="000000"/>
-              </w:pBdr>
-              <w:spacing w:after="100" w:before="100" w:line="240"/>
-              <w:ind w:left="100" w:right="100" w:firstLine="0" w:firstLineChars="0"/>
-            </w:pPr>
-            <w:r xmlns:w="http://schemas.openxmlformats.org/wordprocessingml/2006/main" xmlns:wp="http://schemas.openxmlformats.org/drawingml/2006/wordprocessingDrawing" xmlns:r="http://schemas.openxmlformats.org/officeDocument/2006/relationships" xmlns:w14="http://schemas.microsoft.com/office/word/2010/wordml">
-              <w:rPr>
-                <w:rFonts w:ascii="Arial" w:hAnsi="Arial" w:eastAsia="Arial" w:cs="Arial"/>
-                <w:i w:val="false"/>
-                <w:b w:val="false"/>
-                <w:u w:val="none"/>
-                <w:sz w:val="22"/>
-                <w:szCs w:val="22"/>
-                <w:color w:val="000000"/>
-              </w:rPr>
               <w:t xml:space="preserve">5.0</w:t>
-            </w:r>
-          </w:p>
-        </w:tc>
-      </w:tr>
-      <w:tr>
-        <w:trPr>
-          <w:trHeight w:val="615" w:hRule="auto"/>
-        </w:trPr>
-        body 9
-        <w:tc>
-          <w:tcPr>
-            <w:tcBorders>
-              <w:bottom w:val="single" w:sz="8" w:space="0" w:color="000000"/>
-              <w:top w:val="single" w:sz="8" w:space="0" w:color="000000"/>
-              <w:left w:val="single" w:sz="8" w:space="0" w:color="000000"/>
-              <w:right w:val="single" w:sz="8" w:space="0" w:color="000000"/>
-            </w:tcBorders>
-            <w:shd w:val="clear" w:color="auto" w:fill="D9D9D9"/>
-            <w:tcMar>
-              <w:top w:w="0" w:type="dxa"/>
-              <w:bottom w:w="0" w:type="dxa"/>
-              <w:left w:w="0" w:type="dxa"/>
-              <w:right w:w="0" w:type="dxa"/>
-            </w:tcMar>
-            <w:vAlign w:val="center"/>
-          </w:tcPr>
-          <w:p>
-            <w:pPr>
-              <w:pStyle w:val="Normal"/>
-              <w:jc w:val="left"/>
-              <w:pBdr>
-                <w:bottom w:val="none" w:sz="0" w:space="0" w:color="000000"/>
-                <w:top w:val="none" w:sz="0" w:space="0" w:color="000000"/>
-                <w:left w:val="none" w:sz="0" w:space="0" w:color="000000"/>
-                <w:right w:val="none" w:sz="0" w:space="0" w:color="000000"/>
-              </w:pBdr>
-              <w:spacing w:after="100" w:before="100" w:line="240"/>
-              <w:ind w:left="100" w:right="100" w:firstLine="0" w:firstLineChars="0"/>
-            </w:pPr>
-            <w:r xmlns:w="http://schemas.openxmlformats.org/wordprocessingml/2006/main" xmlns:wp="http://schemas.openxmlformats.org/drawingml/2006/wordprocessingDrawing" xmlns:r="http://schemas.openxmlformats.org/officeDocument/2006/relationships" xmlns:w14="http://schemas.microsoft.com/office/word/2010/wordml">
-              <w:rPr>
-                <w:rFonts w:ascii="Arial" w:hAnsi="Arial" w:eastAsia="Arial" w:cs="Arial"/>
-                <w:i w:val="false"/>
-                <w:b w:val="false"/>
-                <w:u w:val="none"/>
-                <w:sz w:val="22"/>
-                <w:szCs w:val="22"/>
-                <w:color w:val="000000"/>
-              </w:rPr>
-              <w:t xml:space="preserve">Instituto Pedagógico Nacional</w:t>
-            </w:r>
-          </w:p>
-        </w:tc>
-        <w:tc>
-          <w:tcPr>
-            <w:tcBorders>
-              <w:bottom w:val="single" w:sz="8" w:space="0" w:color="000000"/>
-              <w:top w:val="single" w:sz="8" w:space="0" w:color="000000"/>
-              <w:left w:val="single" w:sz="8" w:space="0" w:color="000000"/>
-              <w:right w:val="single" w:sz="8" w:space="0" w:color="000000"/>
-            </w:tcBorders>
-            <w:shd w:val="clear" w:color="auto" w:fill="FFFFFF"/>
-            <w:tcMar>
-              <w:top w:w="0" w:type="dxa"/>
-              <w:bottom w:w="0" w:type="dxa"/>
-              <w:left w:w="0" w:type="dxa"/>
-              <w:right w:w="0" w:type="dxa"/>
-            </w:tcMar>
-            <w:vAlign w:val="center"/>
-          </w:tcPr>
-          <w:p>
-            <w:pPr>
-              <w:pStyle w:val="Normal"/>
-              <w:jc w:val="center"/>
-              <w:pBdr>
-                <w:bottom w:val="none" w:sz="0" w:space="0" w:color="000000"/>
-                <w:top w:val="none" w:sz="0" w:space="0" w:color="000000"/>
-                <w:left w:val="none" w:sz="0" w:space="0" w:color="000000"/>
-                <w:right w:val="none" w:sz="0" w:space="0" w:color="000000"/>
-              </w:pBdr>
-              <w:spacing w:after="100" w:before="100" w:line="240"/>
-              <w:ind w:left="100" w:right="100" w:firstLine="0" w:firstLineChars="0"/>
-            </w:pPr>
-            <w:r xmlns:w="http://schemas.openxmlformats.org/wordprocessingml/2006/main" xmlns:wp="http://schemas.openxmlformats.org/drawingml/2006/wordprocessingDrawing" xmlns:r="http://schemas.openxmlformats.org/officeDocument/2006/relationships" xmlns:w14="http://schemas.microsoft.com/office/word/2010/wordml">
-              <w:rPr>
-                <w:rFonts w:ascii="Arial" w:hAnsi="Arial" w:eastAsia="Arial" w:cs="Arial"/>
-                <w:i w:val="false"/>
-                <w:b w:val="false"/>
-                <w:u w:val="none"/>
-                <w:sz w:val="22"/>
-                <w:szCs w:val="22"/>
-                <w:color w:val="000000"/>
-              </w:rPr>
-              <w:t xml:space="preserve">4.8</w:t>
-            </w:r>
-          </w:p>
-        </w:tc>
-      </w:tr>
-      <w:tr>
-        <w:trPr>
-          <w:trHeight w:val="571" w:hRule="auto"/>
-        </w:trPr>
-        body10
-        <w:tc>
-          <w:tcPr>
-            <w:tcBorders>
-              <w:bottom w:val="single" w:sz="8" w:space="0" w:color="000000"/>
-              <w:top w:val="single" w:sz="8" w:space="0" w:color="000000"/>
-              <w:left w:val="single" w:sz="8" w:space="0" w:color="000000"/>
-              <w:right w:val="single" w:sz="8" w:space="0" w:color="000000"/>
-            </w:tcBorders>
-            <w:shd w:val="clear" w:color="auto" w:fill="D9D9D9"/>
-            <w:tcMar>
-              <w:top w:w="0" w:type="dxa"/>
-              <w:bottom w:w="0" w:type="dxa"/>
-              <w:left w:w="0" w:type="dxa"/>
-              <w:right w:w="0" w:type="dxa"/>
-            </w:tcMar>
-            <w:vAlign w:val="center"/>
-          </w:tcPr>
-          <w:p>
-            <w:pPr>
-              <w:pStyle w:val="Normal"/>
-              <w:jc w:val="left"/>
-              <w:pBdr>
-                <w:bottom w:val="none" w:sz="0" w:space="0" w:color="000000"/>
-                <w:top w:val="none" w:sz="0" w:space="0" w:color="000000"/>
-                <w:left w:val="none" w:sz="0" w:space="0" w:color="000000"/>
-                <w:right w:val="none" w:sz="0" w:space="0" w:color="000000"/>
-              </w:pBdr>
-              <w:spacing w:after="100" w:before="100" w:line="240"/>
-              <w:ind w:left="100" w:right="100" w:firstLine="0" w:firstLineChars="0"/>
-            </w:pPr>
-            <w:r xmlns:w="http://schemas.openxmlformats.org/wordprocessingml/2006/main" xmlns:wp="http://schemas.openxmlformats.org/drawingml/2006/wordprocessingDrawing" xmlns:r="http://schemas.openxmlformats.org/officeDocument/2006/relationships" xmlns:w14="http://schemas.microsoft.com/office/word/2010/wordml">
-              <w:rPr>
-                <w:rFonts w:ascii="Arial" w:hAnsi="Arial" w:eastAsia="Arial" w:cs="Arial"/>
-                <w:i w:val="false"/>
-                <w:b w:val="false"/>
-                <w:u w:val="none"/>
-                <w:sz w:val="22"/>
-                <w:szCs w:val="22"/>
-                <w:color w:val="000000"/>
-              </w:rPr>
-              <w:t xml:space="preserve">Leco</w:t>
-            </w:r>
-          </w:p>
-        </w:tc>
-        <w:tc>
-          <w:tcPr>
-            <w:tcBorders>
-              <w:bottom w:val="single" w:sz="8" w:space="0" w:color="000000"/>
-              <w:top w:val="single" w:sz="8" w:space="0" w:color="000000"/>
-              <w:left w:val="single" w:sz="8" w:space="0" w:color="000000"/>
-              <w:right w:val="single" w:sz="8" w:space="0" w:color="000000"/>
-            </w:tcBorders>
-            <w:shd w:val="clear" w:color="auto" w:fill="FFFFFF"/>
-            <w:tcMar>
-              <w:top w:w="0" w:type="dxa"/>
-              <w:bottom w:w="0" w:type="dxa"/>
-              <w:left w:w="0" w:type="dxa"/>
-              <w:right w:w="0" w:type="dxa"/>
-            </w:tcMar>
-            <w:vAlign w:val="center"/>
-          </w:tcPr>
-          <w:p>
-            <w:pPr>
-              <w:pStyle w:val="Normal"/>
-              <w:jc w:val="center"/>
-              <w:pBdr>
-                <w:bottom w:val="none" w:sz="0" w:space="0" w:color="000000"/>
-                <w:top w:val="none" w:sz="0" w:space="0" w:color="000000"/>
-                <w:left w:val="none" w:sz="0" w:space="0" w:color="000000"/>
-                <w:right w:val="none" w:sz="0" w:space="0" w:color="000000"/>
-              </w:pBdr>
-              <w:spacing w:after="100" w:before="100" w:line="240"/>
-              <w:ind w:left="100" w:right="100" w:firstLine="0" w:firstLineChars="0"/>
-            </w:pPr>
-            <w:r xmlns:w="http://schemas.openxmlformats.org/wordprocessingml/2006/main" xmlns:wp="http://schemas.openxmlformats.org/drawingml/2006/wordprocessingDrawing" xmlns:r="http://schemas.openxmlformats.org/officeDocument/2006/relationships" xmlns:w14="http://schemas.microsoft.com/office/word/2010/wordml">
-              <w:rPr>
-                <w:rFonts w:ascii="Arial" w:hAnsi="Arial" w:eastAsia="Arial" w:cs="Arial"/>
-                <w:i w:val="false"/>
-                <w:b w:val="false"/>
-                <w:u w:val="none"/>
-                <w:sz w:val="22"/>
-                <w:szCs w:val="22"/>
-                <w:color w:val="000000"/>
-              </w:rPr>
-              <w:t xml:space="preserve">5.0</w:t>
-            </w:r>
-          </w:p>
-        </w:tc>
-      </w:tr>
-      <w:tr>
-        <w:trPr>
-          <w:trHeight w:val="614" w:hRule="auto"/>
-        </w:trPr>
-        body11
-        <w:tc>
-          <w:tcPr>
-            <w:tcBorders>
-              <w:bottom w:val="single" w:sz="8" w:space="0" w:color="000000"/>
-              <w:top w:val="single" w:sz="8" w:space="0" w:color="000000"/>
-              <w:left w:val="single" w:sz="8" w:space="0" w:color="000000"/>
-              <w:right w:val="single" w:sz="8" w:space="0" w:color="000000"/>
-            </w:tcBorders>
-            <w:shd w:val="clear" w:color="auto" w:fill="D9D9D9"/>
-            <w:tcMar>
-              <w:top w:w="0" w:type="dxa"/>
-              <w:bottom w:w="0" w:type="dxa"/>
-              <w:left w:w="0" w:type="dxa"/>
-              <w:right w:w="0" w:type="dxa"/>
-            </w:tcMar>
-            <w:vAlign w:val="center"/>
-          </w:tcPr>
-          <w:p>
-            <w:pPr>
-              <w:pStyle w:val="Normal"/>
-              <w:jc w:val="left"/>
-              <w:pBdr>
-                <w:bottom w:val="none" w:sz="0" w:space="0" w:color="000000"/>
-                <w:top w:val="none" w:sz="0" w:space="0" w:color="000000"/>
-                <w:left w:val="none" w:sz="0" w:space="0" w:color="000000"/>
-                <w:right w:val="none" w:sz="0" w:space="0" w:color="000000"/>
-              </w:pBdr>
-              <w:spacing w:after="100" w:before="100" w:line="240"/>
-              <w:ind w:left="100" w:right="100" w:firstLine="0" w:firstLineChars="0"/>
-            </w:pPr>
-            <w:r xmlns:w="http://schemas.openxmlformats.org/wordprocessingml/2006/main" xmlns:wp="http://schemas.openxmlformats.org/drawingml/2006/wordprocessingDrawing" xmlns:r="http://schemas.openxmlformats.org/officeDocument/2006/relationships" xmlns:w14="http://schemas.microsoft.com/office/word/2010/wordml">
-              <w:rPr>
-                <w:rFonts w:ascii="Arial" w:hAnsi="Arial" w:eastAsia="Arial" w:cs="Arial"/>
-                <w:i w:val="false"/>
-                <w:b w:val="false"/>
-                <w:u w:val="none"/>
-                <w:sz w:val="22"/>
-                <w:szCs w:val="22"/>
-                <w:color w:val="000000"/>
-              </w:rPr>
-              <w:t xml:space="preserve">Ninguna</w:t>
-            </w:r>
-          </w:p>
-        </w:tc>
-        <w:tc>
-          <w:tcPr>
-            <w:tcBorders>
-              <w:bottom w:val="single" w:sz="8" w:space="0" w:color="000000"/>
-              <w:top w:val="single" w:sz="8" w:space="0" w:color="000000"/>
-              <w:left w:val="single" w:sz="8" w:space="0" w:color="000000"/>
-              <w:right w:val="single" w:sz="8" w:space="0" w:color="000000"/>
-            </w:tcBorders>
-            <w:shd w:val="clear" w:color="auto" w:fill="FFFFFF"/>
-            <w:tcMar>
-              <w:top w:w="0" w:type="dxa"/>
-              <w:bottom w:w="0" w:type="dxa"/>
-              <w:left w:w="0" w:type="dxa"/>
-              <w:right w:w="0" w:type="dxa"/>
-            </w:tcMar>
-            <w:vAlign w:val="center"/>
-          </w:tcPr>
-          <w:p>
-            <w:pPr>
-              <w:pStyle w:val="Normal"/>
-              <w:jc w:val="center"/>
-              <w:pBdr>
-                <w:bottom w:val="none" w:sz="0" w:space="0" w:color="000000"/>
-                <w:top w:val="none" w:sz="0" w:space="0" w:color="000000"/>
-                <w:left w:val="none" w:sz="0" w:space="0" w:color="000000"/>
-                <w:right w:val="none" w:sz="0" w:space="0" w:color="000000"/>
-              </w:pBdr>
-              <w:spacing w:after="100" w:before="100" w:line="240"/>
-              <w:ind w:left="100" w:right="100" w:firstLine="0" w:firstLineChars="0"/>
-            </w:pPr>
-            <w:r xmlns:w="http://schemas.openxmlformats.org/wordprocessingml/2006/main" xmlns:wp="http://schemas.openxmlformats.org/drawingml/2006/wordprocessingDrawing" xmlns:r="http://schemas.openxmlformats.org/officeDocument/2006/relationships" xmlns:w14="http://schemas.microsoft.com/office/word/2010/wordml">
-              <w:rPr>
-                <w:rFonts w:ascii="Arial" w:hAnsi="Arial" w:eastAsia="Arial" w:cs="Arial"/>
-                <w:i w:val="false"/>
-                <w:b w:val="false"/>
-                <w:u w:val="none"/>
-                <w:sz w:val="22"/>
-                <w:szCs w:val="22"/>
-                <w:color w:val="000000"/>
-              </w:rPr>
-              <w:t xml:space="preserve">4.4</w:t>
             </w:r>
           </w:p>
         </w:tc>
@@ -6514,289 +6044,7 @@
         <w:trPr>
           <w:trHeight w:val="572" w:hRule="auto"/>
         </w:trPr>
-        body12
-        <w:tc>
-          <w:tcPr>
-            <w:tcBorders>
-              <w:bottom w:val="single" w:sz="8" w:space="0" w:color="000000"/>
-              <w:top w:val="single" w:sz="8" w:space="0" w:color="000000"/>
-              <w:left w:val="single" w:sz="8" w:space="0" w:color="000000"/>
-              <w:right w:val="single" w:sz="8" w:space="0" w:color="000000"/>
-            </w:tcBorders>
-            <w:shd w:val="clear" w:color="auto" w:fill="D9D9D9"/>
-            <w:tcMar>
-              <w:top w:w="0" w:type="dxa"/>
-              <w:bottom w:w="0" w:type="dxa"/>
-              <w:left w:w="0" w:type="dxa"/>
-              <w:right w:w="0" w:type="dxa"/>
-            </w:tcMar>
-            <w:vAlign w:val="center"/>
-          </w:tcPr>
-          <w:p>
-            <w:pPr>
-              <w:pStyle w:val="Normal"/>
-              <w:jc w:val="left"/>
-              <w:pBdr>
-                <w:bottom w:val="none" w:sz="0" w:space="0" w:color="000000"/>
-                <w:top w:val="none" w:sz="0" w:space="0" w:color="000000"/>
-                <w:left w:val="none" w:sz="0" w:space="0" w:color="000000"/>
-                <w:right w:val="none" w:sz="0" w:space="0" w:color="000000"/>
-              </w:pBdr>
-              <w:spacing w:after="100" w:before="100" w:line="240"/>
-              <w:ind w:left="100" w:right="100" w:firstLine="0" w:firstLineChars="0"/>
-            </w:pPr>
-            <w:r xmlns:w="http://schemas.openxmlformats.org/wordprocessingml/2006/main" xmlns:wp="http://schemas.openxmlformats.org/drawingml/2006/wordprocessingDrawing" xmlns:r="http://schemas.openxmlformats.org/officeDocument/2006/relationships" xmlns:w14="http://schemas.microsoft.com/office/word/2010/wordml">
-              <w:rPr>
-                <w:rFonts w:ascii="Arial" w:hAnsi="Arial" w:eastAsia="Arial" w:cs="Arial"/>
-                <w:i w:val="false"/>
-                <w:b w:val="false"/>
-                <w:u w:val="none"/>
-                <w:sz w:val="22"/>
-                <w:szCs w:val="22"/>
-                <w:color w:val="000000"/>
-              </w:rPr>
-              <w:t xml:space="preserve">Rectoría</w:t>
-            </w:r>
-          </w:p>
-        </w:tc>
-        <w:tc>
-          <w:tcPr>
-            <w:tcBorders>
-              <w:bottom w:val="single" w:sz="8" w:space="0" w:color="000000"/>
-              <w:top w:val="single" w:sz="8" w:space="0" w:color="000000"/>
-              <w:left w:val="single" w:sz="8" w:space="0" w:color="000000"/>
-              <w:right w:val="single" w:sz="8" w:space="0" w:color="000000"/>
-            </w:tcBorders>
-            <w:shd w:val="clear" w:color="auto" w:fill="FFFFFF"/>
-            <w:tcMar>
-              <w:top w:w="0" w:type="dxa"/>
-              <w:bottom w:w="0" w:type="dxa"/>
-              <w:left w:w="0" w:type="dxa"/>
-              <w:right w:w="0" w:type="dxa"/>
-            </w:tcMar>
-            <w:vAlign w:val="center"/>
-          </w:tcPr>
-          <w:p>
-            <w:pPr>
-              <w:pStyle w:val="Normal"/>
-              <w:jc w:val="center"/>
-              <w:pBdr>
-                <w:bottom w:val="none" w:sz="0" w:space="0" w:color="000000"/>
-                <w:top w:val="none" w:sz="0" w:space="0" w:color="000000"/>
-                <w:left w:val="none" w:sz="0" w:space="0" w:color="000000"/>
-                <w:right w:val="none" w:sz="0" w:space="0" w:color="000000"/>
-              </w:pBdr>
-              <w:spacing w:after="100" w:before="100" w:line="240"/>
-              <w:ind w:left="100" w:right="100" w:firstLine="0" w:firstLineChars="0"/>
-            </w:pPr>
-            <w:r xmlns:w="http://schemas.openxmlformats.org/wordprocessingml/2006/main" xmlns:wp="http://schemas.openxmlformats.org/drawingml/2006/wordprocessingDrawing" xmlns:r="http://schemas.openxmlformats.org/officeDocument/2006/relationships" xmlns:w14="http://schemas.microsoft.com/office/word/2010/wordml">
-              <w:rPr>
-                <w:rFonts w:ascii="Arial" w:hAnsi="Arial" w:eastAsia="Arial" w:cs="Arial"/>
-                <w:i w:val="false"/>
-                <w:b w:val="false"/>
-                <w:u w:val="none"/>
-                <w:sz w:val="22"/>
-                <w:szCs w:val="22"/>
-                <w:color w:val="000000"/>
-              </w:rPr>
-              <w:t xml:space="preserve">4.0</w:t>
-            </w:r>
-          </w:p>
-        </w:tc>
-      </w:tr>
-      <w:tr>
-        <w:trPr>
-          <w:trHeight w:val="615" w:hRule="auto"/>
-        </w:trPr>
-        body13
-        <w:tc>
-          <w:tcPr>
-            <w:tcBorders>
-              <w:bottom w:val="single" w:sz="8" w:space="0" w:color="000000"/>
-              <w:top w:val="single" w:sz="8" w:space="0" w:color="000000"/>
-              <w:left w:val="single" w:sz="8" w:space="0" w:color="000000"/>
-              <w:right w:val="single" w:sz="8" w:space="0" w:color="000000"/>
-            </w:tcBorders>
-            <w:shd w:val="clear" w:color="auto" w:fill="D9D9D9"/>
-            <w:tcMar>
-              <w:top w:w="0" w:type="dxa"/>
-              <w:bottom w:w="0" w:type="dxa"/>
-              <w:left w:w="0" w:type="dxa"/>
-              <w:right w:w="0" w:type="dxa"/>
-            </w:tcMar>
-            <w:vAlign w:val="center"/>
-          </w:tcPr>
-          <w:p>
-            <w:pPr>
-              <w:pStyle w:val="Normal"/>
-              <w:jc w:val="left"/>
-              <w:pBdr>
-                <w:bottom w:val="none" w:sz="0" w:space="0" w:color="000000"/>
-                <w:top w:val="none" w:sz="0" w:space="0" w:color="000000"/>
-                <w:left w:val="none" w:sz="0" w:space="0" w:color="000000"/>
-                <w:right w:val="none" w:sz="0" w:space="0" w:color="000000"/>
-              </w:pBdr>
-              <w:spacing w:after="100" w:before="100" w:line="240"/>
-              <w:ind w:left="100" w:right="100" w:firstLine="0" w:firstLineChars="0"/>
-            </w:pPr>
-            <w:r xmlns:w="http://schemas.openxmlformats.org/wordprocessingml/2006/main" xmlns:wp="http://schemas.openxmlformats.org/drawingml/2006/wordprocessingDrawing" xmlns:r="http://schemas.openxmlformats.org/officeDocument/2006/relationships" xmlns:w14="http://schemas.microsoft.com/office/word/2010/wordml">
-              <w:rPr>
-                <w:rFonts w:ascii="Arial" w:hAnsi="Arial" w:eastAsia="Arial" w:cs="Arial"/>
-                <w:i w:val="false"/>
-                <w:b w:val="false"/>
-                <w:u w:val="none"/>
-                <w:sz w:val="22"/>
-                <w:szCs w:val="22"/>
-                <w:color w:val="000000"/>
-              </w:rPr>
-              <w:t xml:space="preserve">Spe-Sst</w:t>
-            </w:r>
-          </w:p>
-        </w:tc>
-        <w:tc>
-          <w:tcPr>
-            <w:tcBorders>
-              <w:bottom w:val="single" w:sz="8" w:space="0" w:color="000000"/>
-              <w:top w:val="single" w:sz="8" w:space="0" w:color="000000"/>
-              <w:left w:val="single" w:sz="8" w:space="0" w:color="000000"/>
-              <w:right w:val="single" w:sz="8" w:space="0" w:color="000000"/>
-            </w:tcBorders>
-            <w:shd w:val="clear" w:color="auto" w:fill="FFFFFF"/>
-            <w:tcMar>
-              <w:top w:w="0" w:type="dxa"/>
-              <w:bottom w:w="0" w:type="dxa"/>
-              <w:left w:w="0" w:type="dxa"/>
-              <w:right w:w="0" w:type="dxa"/>
-            </w:tcMar>
-            <w:vAlign w:val="center"/>
-          </w:tcPr>
-          <w:p>
-            <w:pPr>
-              <w:pStyle w:val="Normal"/>
-              <w:jc w:val="center"/>
-              <w:pBdr>
-                <w:bottom w:val="none" w:sz="0" w:space="0" w:color="000000"/>
-                <w:top w:val="none" w:sz="0" w:space="0" w:color="000000"/>
-                <w:left w:val="none" w:sz="0" w:space="0" w:color="000000"/>
-                <w:right w:val="none" w:sz="0" w:space="0" w:color="000000"/>
-              </w:pBdr>
-              <w:spacing w:after="100" w:before="100" w:line="240"/>
-              <w:ind w:left="100" w:right="100" w:firstLine="0" w:firstLineChars="0"/>
-            </w:pPr>
-            <w:r xmlns:w="http://schemas.openxmlformats.org/wordprocessingml/2006/main" xmlns:wp="http://schemas.openxmlformats.org/drawingml/2006/wordprocessingDrawing" xmlns:r="http://schemas.openxmlformats.org/officeDocument/2006/relationships" xmlns:w14="http://schemas.microsoft.com/office/word/2010/wordml">
-              <w:rPr>
-                <w:rFonts w:ascii="Arial" w:hAnsi="Arial" w:eastAsia="Arial" w:cs="Arial"/>
-                <w:i w:val="false"/>
-                <w:b w:val="false"/>
-                <w:u w:val="none"/>
-                <w:sz w:val="22"/>
-                <w:szCs w:val="22"/>
-                <w:color w:val="000000"/>
-              </w:rPr>
-              <w:t xml:space="preserve">5.0</w:t>
-            </w:r>
-          </w:p>
-        </w:tc>
-      </w:tr>
-      <w:tr>
-        <w:trPr>
-          <w:trHeight w:val="572" w:hRule="auto"/>
-        </w:trPr>
-        body14
-        <w:tc>
-          <w:tcPr>
-            <w:tcBorders>
-              <w:bottom w:val="single" w:sz="8" w:space="0" w:color="000000"/>
-              <w:top w:val="single" w:sz="8" w:space="0" w:color="000000"/>
-              <w:left w:val="single" w:sz="8" w:space="0" w:color="000000"/>
-              <w:right w:val="single" w:sz="8" w:space="0" w:color="000000"/>
-            </w:tcBorders>
-            <w:shd w:val="clear" w:color="auto" w:fill="D9D9D9"/>
-            <w:tcMar>
-              <w:top w:w="0" w:type="dxa"/>
-              <w:bottom w:w="0" w:type="dxa"/>
-              <w:left w:w="0" w:type="dxa"/>
-              <w:right w:w="0" w:type="dxa"/>
-            </w:tcMar>
-            <w:vAlign w:val="center"/>
-          </w:tcPr>
-          <w:p>
-            <w:pPr>
-              <w:pStyle w:val="Normal"/>
-              <w:jc w:val="left"/>
-              <w:pBdr>
-                <w:bottom w:val="none" w:sz="0" w:space="0" w:color="000000"/>
-                <w:top w:val="none" w:sz="0" w:space="0" w:color="000000"/>
-                <w:left w:val="none" w:sz="0" w:space="0" w:color="000000"/>
-                <w:right w:val="none" w:sz="0" w:space="0" w:color="000000"/>
-              </w:pBdr>
-              <w:spacing w:after="100" w:before="100" w:line="240"/>
-              <w:ind w:left="100" w:right="100" w:firstLine="0" w:firstLineChars="0"/>
-            </w:pPr>
-            <w:r xmlns:w="http://schemas.openxmlformats.org/wordprocessingml/2006/main" xmlns:wp="http://schemas.openxmlformats.org/drawingml/2006/wordprocessingDrawing" xmlns:r="http://schemas.openxmlformats.org/officeDocument/2006/relationships" xmlns:w14="http://schemas.microsoft.com/office/word/2010/wordml">
-              <w:rPr>
-                <w:rFonts w:ascii="Arial" w:hAnsi="Arial" w:eastAsia="Arial" w:cs="Arial"/>
-                <w:i w:val="false"/>
-                <w:b w:val="false"/>
-                <w:u w:val="none"/>
-                <w:sz w:val="22"/>
-                <w:szCs w:val="22"/>
-                <w:color w:val="000000"/>
-              </w:rPr>
-              <w:t xml:space="preserve">Vicerrectoría Académica</w:t>
-            </w:r>
-          </w:p>
-        </w:tc>
-        <w:tc>
-          <w:tcPr>
-            <w:tcBorders>
-              <w:bottom w:val="single" w:sz="8" w:space="0" w:color="000000"/>
-              <w:top w:val="single" w:sz="8" w:space="0" w:color="000000"/>
-              <w:left w:val="single" w:sz="8" w:space="0" w:color="000000"/>
-              <w:right w:val="single" w:sz="8" w:space="0" w:color="000000"/>
-            </w:tcBorders>
-            <w:shd w:val="clear" w:color="auto" w:fill="FFFFFF"/>
-            <w:tcMar>
-              <w:top w:w="0" w:type="dxa"/>
-              <w:bottom w:w="0" w:type="dxa"/>
-              <w:left w:w="0" w:type="dxa"/>
-              <w:right w:w="0" w:type="dxa"/>
-            </w:tcMar>
-            <w:vAlign w:val="center"/>
-          </w:tcPr>
-          <w:p>
-            <w:pPr>
-              <w:pStyle w:val="Normal"/>
-              <w:jc w:val="center"/>
-              <w:pBdr>
-                <w:bottom w:val="none" w:sz="0" w:space="0" w:color="000000"/>
-                <w:top w:val="none" w:sz="0" w:space="0" w:color="000000"/>
-                <w:left w:val="none" w:sz="0" w:space="0" w:color="000000"/>
-                <w:right w:val="none" w:sz="0" w:space="0" w:color="000000"/>
-              </w:pBdr>
-              <w:spacing w:after="100" w:before="100" w:line="240"/>
-              <w:ind w:left="100" w:right="100" w:firstLine="0" w:firstLineChars="0"/>
-            </w:pPr>
-            <w:r xmlns:w="http://schemas.openxmlformats.org/wordprocessingml/2006/main" xmlns:wp="http://schemas.openxmlformats.org/drawingml/2006/wordprocessingDrawing" xmlns:r="http://schemas.openxmlformats.org/officeDocument/2006/relationships" xmlns:w14="http://schemas.microsoft.com/office/word/2010/wordml">
-              <w:rPr>
-                <w:rFonts w:ascii="Arial" w:hAnsi="Arial" w:eastAsia="Arial" w:cs="Arial"/>
-                <w:i w:val="false"/>
-                <w:b w:val="false"/>
-                <w:u w:val="none"/>
-                <w:sz w:val="22"/>
-                <w:szCs w:val="22"/>
-                <w:color w:val="000000"/>
-              </w:rPr>
-              <w:t xml:space="preserve">5.0</w:t>
-            </w:r>
-          </w:p>
-        </w:tc>
-      </w:tr>
-      <w:tr>
-        <w:trPr>
-          <w:trHeight w:val="572" w:hRule="auto"/>
-        </w:trPr>
-        body15
+        body11
         <w:tc>
           <w:tcPr>
             <w:tcBorders>
@@ -6890,7 +6138,7 @@
         <w:trPr>
           <w:trHeight w:val="574" w:hRule="auto"/>
         </w:trPr>
-        body16
+        body12
         <w:tc>
           <w:tcPr>
             <w:tcBorders>

</xml_diff>